<commit_message>
inicio de diseño del plan del curso de didáctica de la aritmética
</commit_message>
<xml_diff>
--- a/plan del curso_seminario_didactica_aritmetica.docx
+++ b/plan del curso_seminario_didactica_aritmetica.docx
@@ -916,24 +916,30 @@
               <w:sdtContent>
                 <w:r>
                   <w:rPr>
-                    <w:rFonts w:eastAsia="Times New Roman" w:cs="Times New Roman" w:ascii="Calibri" w:hAnsi="Calibri" w:asciiTheme="minorHAnsi" w:hAnsiTheme="minorHAnsi"/>
-                    <w:color w:themeColor="background1" w:themeShade="80" w:val="808080"/>
+                    <w:rFonts w:eastAsia="Calibri" w:cs="Calibri" w:ascii="Calibri" w:hAnsi="Calibri"/>
+                    <w:color w:val="222222"/>
                     <w:kern w:val="0"/>
-                    <w:sz w:val="20"/>
+                    <w:position w:val="0"/>
+                    <w:sz w:val="24"/>
+                    <w:sz w:val="24"/>
                     <w:szCs w:val="20"/>
+                    <w:vertAlign w:val="baseline"/>
                     <w:lang w:val="es-ES" w:eastAsia="es-ES" w:bidi="ar-SA"/>
                   </w:rPr>
                 </w:r>
                 <w:r>
                   <w:rPr>
-                    <w:rFonts w:eastAsia="Times New Roman" w:cs="Times New Roman" w:ascii="Calibri" w:hAnsi="Calibri" w:asciiTheme="minorHAnsi" w:hAnsiTheme="minorHAnsi"/>
-                    <w:color w:themeColor="background1" w:themeShade="80" w:val="808080"/>
+                    <w:rFonts w:eastAsia="Calibri" w:cs="Calibri" w:ascii="Calibri" w:hAnsi="Calibri"/>
+                    <w:color w:val="222222"/>
                     <w:kern w:val="0"/>
-                    <w:sz w:val="20"/>
+                    <w:position w:val="0"/>
+                    <w:sz w:val="24"/>
+                    <w:sz w:val="24"/>
                     <w:szCs w:val="20"/>
+                    <w:vertAlign w:val="baseline"/>
                     <w:lang w:val="es-ES" w:eastAsia="es-ES" w:bidi="ar-SA"/>
                   </w:rPr>
-                  <w:t>Código del curso en MARES.</w:t>
+                  <w:t>2096232</w:t>
                 </w:r>
               </w:sdtContent>
             </w:sdt>
@@ -1593,13 +1599,23 @@
                 <w:r>
                   <w:rPr>
                     <w:rFonts w:eastAsia="Times New Roman" w:cs="Times New Roman" w:ascii="Calibri" w:hAnsi="Calibri"/>
+                    <w:b/>
+                    <w:kern w:val="0"/>
+                    <w:sz w:val="22"/>
+                    <w:szCs w:val="22"/>
+                    <w:lang w:val="es-ES" w:eastAsia="es-ES" w:bidi="ar-SA"/>
+                  </w:rPr>
+                  <w:t>Presencial</w:t>
+                </w:r>
+                <w:r>
+                  <w:rPr>
+                    <w:rFonts w:eastAsia="Times New Roman" w:cs="Times New Roman" w:ascii="Calibri" w:hAnsi="Calibri"/>
                     <w:color w:themeColor="background1" w:themeShade="80" w:val="808080"/>
                     <w:kern w:val="0"/>
                     <w:sz w:val="20"/>
                     <w:szCs w:val="20"/>
                     <w:lang w:val="es-ES" w:eastAsia="es-ES" w:bidi="ar-SA"/>
                   </w:rPr>
-                  <w:t>Elija un elemento.</w:t>
                 </w:r>
               </w:sdtContent>
             </w:sdt>
@@ -2741,6 +2757,373 @@
             <w:r>
               <w:rPr>
                 <w:rFonts w:eastAsia="Times New Roman" w:cs="Times New Roman" w:ascii="Calibri" w:hAnsi="Calibri"/>
+                <w:color w:val="D4D4D4"/>
+                <w:kern w:val="0"/>
+                <w:sz w:val="22"/>
+                <w:szCs w:val="22"/>
+                <w:shd w:fill="1E1E1E" w:val="clear"/>
+                <w:lang w:val="es-ES" w:eastAsia="es-ES" w:bidi="ar-SA"/>
+              </w:rPr>
+              <w:t>Sólida formación académica resultado de la imbricación entre los saberes disciplinares, didácticos y pedagógicos.</w:t>
+            </w:r>
+          </w:p>
+          <w:p>
+            <w:pPr>
+              <w:pStyle w:val="Normal"/>
+              <w:ind w:hanging="0" w:left="0" w:right="0"/>
+              <w:rPr>
+                <w:color w:val="D4D4D4"/>
+                <w:shd w:fill="1E1E1E" w:val="clear"/>
+              </w:rPr>
+            </w:pPr>
+            <w:r>
+              <w:rPr>
+                <w:color w:val="D4D4D4"/>
+                <w:shd w:fill="1E1E1E" w:val="clear"/>
+              </w:rPr>
+              <w:t>Apropiación de epistemologías, teorías y metodologías de investigación en Educación Matemática, que le posibiliten desempeñarse de manera asertiva, prospectiva y crítica en los procesos de enseñanza de las matemáticas en los diversos contextos educativos (escolares y no escolares).</w:t>
+            </w:r>
+          </w:p>
+          <w:p>
+            <w:pPr>
+              <w:pStyle w:val="Normal"/>
+              <w:ind w:hanging="0" w:left="0" w:right="0"/>
+              <w:rPr>
+                <w:color w:val="D4D4D4"/>
+                <w:shd w:fill="1E1E1E" w:val="clear"/>
+              </w:rPr>
+            </w:pPr>
+            <w:r>
+              <w:rPr>
+                <w:color w:val="D4D4D4"/>
+                <w:shd w:fill="1E1E1E" w:val="clear"/>
+              </w:rPr>
+              <w:t>Reconocimiento de sí mismo como un ser ético, estético y político para contribuir a las transformaciones sociales.</w:t>
+            </w:r>
+          </w:p>
+          <w:p>
+            <w:pPr>
+              <w:pStyle w:val="Normal"/>
+              <w:ind w:hanging="0" w:left="0" w:right="0"/>
+              <w:rPr>
+                <w:color w:val="D4D4D4"/>
+                <w:shd w:fill="1E1E1E" w:val="clear"/>
+              </w:rPr>
+            </w:pPr>
+            <w:r>
+              <w:rPr>
+                <w:color w:val="D4D4D4"/>
+                <w:shd w:fill="1E1E1E" w:val="clear"/>
+              </w:rPr>
+              <w:t>Reconocimiento del papel de la Educación Matemática en la formación de seres humanos críticos y reflexivos.</w:t>
+            </w:r>
+          </w:p>
+          <w:p>
+            <w:pPr>
+              <w:pStyle w:val="Normal"/>
+              <w:ind w:hanging="0" w:left="0" w:right="0"/>
+              <w:rPr>
+                <w:color w:val="D4D4D4"/>
+                <w:shd w:fill="1E1E1E" w:val="clear"/>
+              </w:rPr>
+            </w:pPr>
+            <w:r>
+              <w:rPr>
+                <w:color w:val="D4D4D4"/>
+                <w:shd w:fill="1E1E1E" w:val="clear"/>
+              </w:rPr>
+              <w:t>Convicción de que su formación como profesor es un proceso continuo. Proceso que se fortalece a través de la reflexión antes, durante y después de su práctica pedagógica; proceso que se fortalece también desde su aproximación constante a fuentes epistemológicas, teóricas y metodológicas, y desde el trabajo colaborativo con pares académicos.</w:t>
+            </w:r>
+          </w:p>
+          <w:p>
+            <w:pPr>
+              <w:pStyle w:val="Normal"/>
+              <w:ind w:hanging="0" w:left="0" w:right="0"/>
+              <w:rPr>
+                <w:color w:val="D4D4D4"/>
+                <w:shd w:fill="1E1E1E" w:val="clear"/>
+              </w:rPr>
+            </w:pPr>
+            <w:r>
+              <w:rPr>
+                <w:color w:val="D4D4D4"/>
+                <w:shd w:fill="1E1E1E" w:val="clear"/>
+              </w:rPr>
+              <w:t>Compromiso con los procesos de reflexión y de investigación sobre la enseñanza y el aprendizaje de las matemáticas, en diversos contextos escolares y no escolares.</w:t>
+            </w:r>
+          </w:p>
+          <w:p>
+            <w:pPr>
+              <w:pStyle w:val="Normal"/>
+              <w:ind w:hanging="0" w:left="0" w:right="0"/>
+              <w:rPr>
+                <w:color w:val="D4D4D4"/>
+                <w:shd w:fill="1E1E1E" w:val="clear"/>
+              </w:rPr>
+            </w:pPr>
+            <w:r>
+              <w:rPr>
+                <w:color w:val="D4D4D4"/>
+                <w:shd w:fill="1E1E1E" w:val="clear"/>
+              </w:rPr>
+              <w:t>Profesional de la educación matemática que se desempeñe como consultor y asesor capaz de diseñar, gestionar y evaluar propuestas, programas, planes y proyectos educativos, pedagógicos, didácticos y curriculares, disciplinares e interdisciplinares en diversos contextos escolares y no escolares.</w:t>
+            </w:r>
+          </w:p>
+          <w:p>
+            <w:pPr>
+              <w:pStyle w:val="Normal"/>
+              <w:ind w:hanging="0" w:left="0" w:right="0"/>
+              <w:rPr>
+                <w:color w:val="D4D4D4"/>
+                <w:shd w:fill="1E1E1E" w:val="clear"/>
+              </w:rPr>
+            </w:pPr>
+            <w:r>
+              <w:rPr>
+                <w:color w:val="D4D4D4"/>
+                <w:shd w:fill="1E1E1E" w:val="clear"/>
+              </w:rPr>
+              <w:t>Profesional de la educación matemática capaz de participar en redes y comunidades académicas e investigativas (nacionales o internacionales) de producción científica abierta.</w:t>
+            </w:r>
+          </w:p>
+          <w:p>
+            <w:pPr>
+              <w:pStyle w:val="Normal"/>
+              <w:rPr>
+                <w:shd w:fill="1E1E1E" w:val="clear"/>
+              </w:rPr>
+            </w:pPr>
+            <w:r>
+              <w:rPr>
+                <w:shd w:fill="1E1E1E" w:val="clear"/>
+              </w:rPr>
+            </w:r>
+          </w:p>
+          <w:p>
+            <w:pPr>
+              <w:pStyle w:val="Normal"/>
+              <w:widowControl/>
+              <w:spacing w:before="0" w:after="0"/>
+              <w:jc w:val="both"/>
+              <w:rPr>
+                <w:rFonts w:ascii="Calibri" w:hAnsi="Calibri" w:asciiTheme="minorHAnsi" w:hAnsiTheme="minorHAnsi"/>
+                <w:sz w:val="22"/>
+                <w:szCs w:val="22"/>
+              </w:rPr>
+            </w:pPr>
+            <w:r>
+              <w:rPr>
+                <w:rFonts w:eastAsia="Times New Roman" w:cs="Times New Roman" w:ascii="Calibri" w:hAnsi="Calibri"/>
+                <w:color w:val="D4D4D4"/>
+                <w:kern w:val="0"/>
+                <w:sz w:val="22"/>
+                <w:szCs w:val="22"/>
+                <w:shd w:fill="1E1E1E" w:val="clear"/>
+                <w:lang w:val="es-ES" w:eastAsia="es-ES" w:bidi="ar-SA"/>
+              </w:rPr>
+              <w:t>Resultados de aprendizaje:</w:t>
+            </w:r>
+          </w:p>
+          <w:p>
+            <w:pPr>
+              <w:pStyle w:val="Normal"/>
+              <w:rPr/>
+            </w:pPr>
+            <w:r>
+              <w:rPr/>
+            </w:r>
+          </w:p>
+          <w:p>
+            <w:pPr>
+              <w:pStyle w:val="Normal"/>
+              <w:ind w:hanging="0" w:left="0" w:right="0"/>
+              <w:rPr>
+                <w:shd w:fill="1E1E1E" w:val="clear"/>
+              </w:rPr>
+            </w:pPr>
+            <w:r>
+              <w:rPr>
+                <w:color w:val="6796E6"/>
+                <w:shd w:fill="1E1E1E" w:val="clear"/>
+              </w:rPr>
+              <w:t>*</w:t>
+            </w:r>
+            <w:r>
+              <w:rPr>
+                <w:color w:val="D4D4D4"/>
+                <w:shd w:fill="1E1E1E" w:val="clear"/>
+              </w:rPr>
+              <w:t xml:space="preserve"> Comprender los fundamentos teóricos y metodológicos de las matemáticas, su historia y su didáctica, para diseñar propuestas educativas que promuevan el pensamiento matemático de los estudiantes en la educación básica, media y terciaria. </w:t>
+            </w:r>
+          </w:p>
+          <w:p>
+            <w:pPr>
+              <w:pStyle w:val="Normal"/>
+              <w:ind w:hanging="0" w:left="0" w:right="0"/>
+              <w:rPr>
+                <w:shd w:fill="1E1E1E" w:val="clear"/>
+              </w:rPr>
+            </w:pPr>
+            <w:r>
+              <w:rPr>
+                <w:color w:val="6796E6"/>
+                <w:shd w:fill="1E1E1E" w:val="clear"/>
+              </w:rPr>
+              <w:t>*</w:t>
+            </w:r>
+            <w:r>
+              <w:rPr>
+                <w:color w:val="D4D4D4"/>
+                <w:shd w:fill="1E1E1E" w:val="clear"/>
+              </w:rPr>
+              <w:t xml:space="preserve"> Interpretar los diferentes marcos epistemológicos, metodológicos, políticos, éticos y estéticos relativos a la educación matemática como campo de saberes y prácticas, a partir de los cuales desarrolla una discusión situada sobre problemas de la profesión y la toma de decisiones en su práctica profesional.</w:t>
+            </w:r>
+          </w:p>
+          <w:p>
+            <w:pPr>
+              <w:pStyle w:val="Normal"/>
+              <w:ind w:hanging="0" w:left="0" w:right="0"/>
+              <w:rPr>
+                <w:shd w:fill="1E1E1E" w:val="clear"/>
+              </w:rPr>
+            </w:pPr>
+            <w:r>
+              <w:rPr>
+                <w:color w:val="6796E6"/>
+                <w:shd w:fill="1E1E1E" w:val="clear"/>
+              </w:rPr>
+              <w:t>*</w:t>
+            </w:r>
+            <w:r>
+              <w:rPr>
+                <w:color w:val="D4D4D4"/>
+                <w:shd w:fill="1E1E1E" w:val="clear"/>
+              </w:rPr>
+              <w:t xml:space="preserve"> Conocer los problemas y paradigmas de investigación en educación matemática, para informar sus actuaciones en el ejercicio profesional.</w:t>
+            </w:r>
+          </w:p>
+          <w:p>
+            <w:pPr>
+              <w:pStyle w:val="Normal"/>
+              <w:ind w:hanging="0" w:left="0" w:right="0"/>
+              <w:rPr>
+                <w:color w:val="D4D4D4"/>
+                <w:shd w:fill="1E1E1E" w:val="clear"/>
+              </w:rPr>
+            </w:pPr>
+            <w:r>
+              <w:rPr>
+                <w:color w:val="D4D4D4"/>
+                <w:shd w:fill="1E1E1E" w:val="clear"/>
+              </w:rPr>
+              <w:t xml:space="preserve">Analizar críticamente elementos curriculares, sociales y políticos que configuran las prácticas en educación matemática en Colombia para la toma de decisiones en su práctica profesional. </w:t>
+            </w:r>
+          </w:p>
+          <w:p>
+            <w:pPr>
+              <w:pStyle w:val="Normal"/>
+              <w:ind w:hanging="0" w:left="0" w:right="0"/>
+              <w:rPr>
+                <w:color w:val="D4D4D4"/>
+                <w:shd w:fill="1E1E1E" w:val="clear"/>
+              </w:rPr>
+            </w:pPr>
+            <w:r>
+              <w:rPr>
+                <w:color w:val="D4D4D4"/>
+                <w:shd w:fill="1E1E1E" w:val="clear"/>
+              </w:rPr>
+              <w:t>Investigar sobre las problemáticas de la enseñanza o el aprendizaje de las matemáticas en contextos específicos de práctica, y proponer soluciones innovadoras para promover el desarrollo del pensamiento matemático de los estudiantes.</w:t>
+            </w:r>
+          </w:p>
+          <w:p>
+            <w:pPr>
+              <w:pStyle w:val="Normal"/>
+              <w:ind w:hanging="0" w:left="0" w:right="0"/>
+              <w:rPr>
+                <w:color w:val="D4D4D4"/>
+                <w:shd w:fill="1E1E1E" w:val="clear"/>
+              </w:rPr>
+            </w:pPr>
+            <w:r>
+              <w:rPr>
+                <w:color w:val="D4D4D4"/>
+                <w:shd w:fill="1E1E1E" w:val="clear"/>
+              </w:rPr>
+              <w:t>Utilizar en su práctica profesional los conocimientos teóricos y metodológicos relacionados con las matemáticas, su historia, filosofía y epistemología de la educación.</w:t>
+            </w:r>
+          </w:p>
+          <w:p>
+            <w:pPr>
+              <w:pStyle w:val="Normal"/>
+              <w:ind w:hanging="0" w:left="0" w:right="0"/>
+              <w:rPr>
+                <w:color w:val="D4D4D4"/>
+                <w:shd w:fill="1E1E1E" w:val="clear"/>
+              </w:rPr>
+            </w:pPr>
+            <w:r>
+              <w:rPr>
+                <w:color w:val="D4D4D4"/>
+                <w:shd w:fill="1E1E1E" w:val="clear"/>
+              </w:rPr>
+              <w:t>Se posiciona críticamente frente a la política educativa nacional en educación matemática para analizar los problemas profesionales de las instituciones educativas y los sujetos.</w:t>
+            </w:r>
+          </w:p>
+          <w:p>
+            <w:pPr>
+              <w:pStyle w:val="Normal"/>
+              <w:ind w:hanging="0" w:left="0" w:right="0"/>
+              <w:rPr>
+                <w:color w:val="D4D4D4"/>
+                <w:shd w:fill="1E1E1E" w:val="clear"/>
+              </w:rPr>
+            </w:pPr>
+            <w:r>
+              <w:rPr>
+                <w:color w:val="D4D4D4"/>
+                <w:shd w:fill="1E1E1E" w:val="clear"/>
+              </w:rPr>
+              <w:t>Identificar en la pluralidad de saberes la diversidad de los estudiantes para diseñar propuestas educativas inclusivas.</w:t>
+            </w:r>
+          </w:p>
+          <w:p>
+            <w:pPr>
+              <w:pStyle w:val="Normal"/>
+              <w:widowControl/>
+              <w:spacing w:before="0" w:after="0"/>
+              <w:jc w:val="both"/>
+              <w:rPr>
+                <w:rFonts w:ascii="Calibri" w:hAnsi="Calibri" w:asciiTheme="minorHAnsi" w:hAnsiTheme="minorHAnsi"/>
+                <w:sz w:val="22"/>
+                <w:szCs w:val="22"/>
+              </w:rPr>
+            </w:pPr>
+            <w:r>
+              <w:rPr>
+                <w:rFonts w:eastAsia="Times New Roman" w:cs="Times New Roman" w:ascii="Calibri" w:hAnsi="Calibri"/>
+                <w:kern w:val="0"/>
+                <w:sz w:val="22"/>
+                <w:szCs w:val="22"/>
+                <w:lang w:val="es-ES" w:eastAsia="es-ES" w:bidi="ar-SA"/>
+              </w:rPr>
+            </w:r>
+          </w:p>
+          <w:p>
+            <w:pPr>
+              <w:pStyle w:val="Normal"/>
+              <w:widowControl/>
+              <w:spacing w:before="0" w:after="0"/>
+              <w:jc w:val="both"/>
+              <w:rPr>
+                <w:rFonts w:ascii="Calibri" w:hAnsi="Calibri" w:asciiTheme="minorHAnsi" w:hAnsiTheme="minorHAnsi"/>
+                <w:sz w:val="22"/>
+                <w:szCs w:val="22"/>
+              </w:rPr>
+            </w:pPr>
+            <w:r>
+              <w:rPr>
+                <w:rFonts w:eastAsia="Times New Roman" w:cs="Times New Roman" w:ascii="Calibri" w:hAnsi="Calibri"/>
                 <w:kern w:val="0"/>
                 <w:sz w:val="22"/>
                 <w:szCs w:val="22"/>
@@ -2874,22 +3257,2552 @@
           </w:tcPr>
           <w:p>
             <w:pPr>
-              <w:pStyle w:val="Normal"/>
-              <w:widowControl/>
-              <w:spacing w:before="0" w:after="0"/>
+              <w:pStyle w:val="Normal1"/>
               <w:jc w:val="both"/>
               <w:rPr>
-                <w:rFonts w:ascii="Calibri" w:hAnsi="Calibri"/>
-                <w:sz w:val="22"/>
-              </w:rPr>
-            </w:pPr>
-            <w:r>
-              <w:rPr>
-                <w:rFonts w:eastAsia="Times New Roman" w:cs="Times New Roman" w:ascii="Calibri" w:hAnsi="Calibri"/>
-                <w:kern w:val="0"/>
-                <w:sz w:val="22"/>
-                <w:szCs w:val="20"/>
-                <w:lang w:val="es-ES" w:eastAsia="es-ES" w:bidi="ar-SA"/>
+                <w:position w:val="0"/>
+                <w:sz w:val="22"/>
+                <w:sz w:val="22"/>
+                <w:szCs w:val="22"/>
+                <w:vertAlign w:val="baseline"/>
+              </w:rPr>
+            </w:pPr>
+            <w:r>
+              <w:rPr>
+                <w:rFonts w:eastAsia="Calibri" w:cs="Calibri"/>
+                <w:position w:val="0"/>
+                <w:sz w:val="24"/>
+                <w:szCs w:val="22"/>
+                <w:vertAlign w:val="baseline"/>
+              </w:rPr>
+              <w:t xml:space="preserve">Objetivo General del curso: </w:t>
+            </w:r>
+          </w:p>
+          <w:p>
+            <w:pPr>
+              <w:pStyle w:val="Normal1"/>
+              <w:jc w:val="both"/>
+              <w:rPr>
+                <w:position w:val="0"/>
+                <w:sz w:val="22"/>
+                <w:sz w:val="22"/>
+                <w:szCs w:val="22"/>
+                <w:vertAlign w:val="baseline"/>
+              </w:rPr>
+            </w:pPr>
+            <w:r>
+              <w:rPr>
+                <w:rFonts w:eastAsia="Calibri" w:cs="Calibri"/>
+                <w:position w:val="0"/>
+                <w:sz w:val="24"/>
+                <w:szCs w:val="22"/>
+                <w:vertAlign w:val="baseline"/>
+              </w:rPr>
+              <w:t>Desarrollar elementos teóricos y prácticos, que fundamenten rutas metodológicas de orden pedagógico y didáctico, relacionadas con procesos de enseñanza y aprendizaje de la aritmética en contextos escolares</w:t>
+            </w:r>
+            <w:r>
+              <w:rPr>
+                <w:position w:val="0"/>
+                <w:sz w:val="24"/>
+                <w:szCs w:val="22"/>
+                <w:vertAlign w:val="baseline"/>
+              </w:rPr>
+              <w:t>.</w:t>
+            </w:r>
+          </w:p>
+          <w:p>
+            <w:pPr>
+              <w:pStyle w:val="Normal1"/>
+              <w:jc w:val="both"/>
+              <w:rPr>
+                <w:position w:val="0"/>
+                <w:sz w:val="22"/>
+                <w:sz w:val="22"/>
+                <w:szCs w:val="22"/>
+                <w:vertAlign w:val="baseline"/>
+              </w:rPr>
+            </w:pPr>
+            <w:r>
+              <w:rPr/>
+            </w:r>
+          </w:p>
+          <w:p>
+            <w:pPr>
+              <w:pStyle w:val="Normal1"/>
+              <w:rPr>
+                <w:rFonts w:ascii="Calibri" w:hAnsi="Calibri" w:eastAsia="Calibri" w:cs="Calibri"/>
+                <w:b w:val="false"/>
+                <w:position w:val="0"/>
+                <w:sz w:val="22"/>
+                <w:sz w:val="22"/>
+                <w:szCs w:val="22"/>
+                <w:vertAlign w:val="baseline"/>
+              </w:rPr>
+            </w:pPr>
+            <w:r>
+              <w:rPr>
+                <w:rFonts w:eastAsia="Calibri" w:cs="Calibri" w:ascii="Calibri" w:hAnsi="Calibri"/>
+                <w:b/>
+                <w:position w:val="0"/>
+                <w:sz w:val="22"/>
+                <w:sz w:val="22"/>
+                <w:szCs w:val="22"/>
+                <w:vertAlign w:val="baseline"/>
+              </w:rPr>
+              <w:t>Objetivos específicos:</w:t>
+            </w:r>
+          </w:p>
+          <w:p>
+            <w:pPr>
+              <w:pStyle w:val="Normal1"/>
+              <w:keepNext w:val="false"/>
+              <w:keepLines w:val="false"/>
+              <w:widowControl/>
+              <w:numPr>
+                <w:ilvl w:val="0"/>
+                <w:numId w:val="3"/>
+              </w:numPr>
+              <w:shd w:val="clear" w:fill="auto"/>
+              <w:spacing w:lineRule="auto" w:line="240" w:before="0" w:after="0"/>
+              <w:ind w:hanging="360" w:left="720" w:right="0"/>
+              <w:jc w:val="both"/>
+              <w:rPr>
+                <w:rFonts w:ascii="Calibri" w:hAnsi="Calibri" w:eastAsia="Calibri" w:cs="Calibri"/>
+                <w:b w:val="false"/>
+                <w:i w:val="false"/>
+                <w:i w:val="false"/>
+                <w:caps w:val="false"/>
+                <w:smallCaps w:val="false"/>
+                <w:strike w:val="false"/>
+                <w:dstrike w:val="false"/>
+                <w:color w:val="000000"/>
+                <w:position w:val="0"/>
+                <w:sz w:val="22"/>
+                <w:sz w:val="22"/>
+                <w:szCs w:val="22"/>
+                <w:u w:val="none"/>
+                <w:shd w:fill="auto" w:val="clear"/>
+                <w:vertAlign w:val="baseline"/>
+              </w:rPr>
+            </w:pPr>
+            <w:r>
+              <w:rPr>
+                <w:rFonts w:eastAsia="Calibri" w:cs="Calibri" w:ascii="Calibri" w:hAnsi="Calibri"/>
+                <w:b w:val="false"/>
+                <w:i w:val="false"/>
+                <w:caps w:val="false"/>
+                <w:smallCaps w:val="false"/>
+                <w:strike w:val="false"/>
+                <w:dstrike w:val="false"/>
+                <w:color w:val="000000"/>
+                <w:position w:val="0"/>
+                <w:sz w:val="22"/>
+                <w:sz w:val="22"/>
+                <w:szCs w:val="22"/>
+                <w:u w:val="none"/>
+                <w:shd w:fill="auto" w:val="clear"/>
+                <w:vertAlign w:val="baseline"/>
+              </w:rPr>
+              <w:t>Caracterizar conceptualmente los fundamentos teóricos para el desarrollo del pensamiento numérico desde un punto de vista escolar.</w:t>
+            </w:r>
+          </w:p>
+          <w:p>
+            <w:pPr>
+              <w:pStyle w:val="Normal1"/>
+              <w:keepNext w:val="false"/>
+              <w:keepLines w:val="false"/>
+              <w:widowControl/>
+              <w:numPr>
+                <w:ilvl w:val="0"/>
+                <w:numId w:val="3"/>
+              </w:numPr>
+              <w:shd w:val="clear" w:fill="auto"/>
+              <w:spacing w:lineRule="auto" w:line="240" w:before="0" w:after="0"/>
+              <w:ind w:hanging="360" w:left="720" w:right="0"/>
+              <w:jc w:val="both"/>
+              <w:rPr>
+                <w:rFonts w:ascii="Calibri" w:hAnsi="Calibri" w:eastAsia="Calibri" w:cs="Calibri"/>
+                <w:b w:val="false"/>
+                <w:i w:val="false"/>
+                <w:i w:val="false"/>
+                <w:caps w:val="false"/>
+                <w:smallCaps w:val="false"/>
+                <w:strike w:val="false"/>
+                <w:dstrike w:val="false"/>
+                <w:color w:val="000000"/>
+                <w:position w:val="0"/>
+                <w:sz w:val="22"/>
+                <w:sz w:val="22"/>
+                <w:szCs w:val="22"/>
+                <w:u w:val="none"/>
+                <w:shd w:fill="auto" w:val="clear"/>
+                <w:vertAlign w:val="baseline"/>
+              </w:rPr>
+            </w:pPr>
+            <w:r>
+              <w:rPr>
+                <w:rFonts w:eastAsia="Calibri" w:cs="Calibri" w:ascii="Calibri" w:hAnsi="Calibri"/>
+                <w:b w:val="false"/>
+                <w:i w:val="false"/>
+                <w:caps w:val="false"/>
+                <w:smallCaps w:val="false"/>
+                <w:strike w:val="false"/>
+                <w:dstrike w:val="false"/>
+                <w:color w:val="000000"/>
+                <w:position w:val="0"/>
+                <w:sz w:val="22"/>
+                <w:sz w:val="22"/>
+                <w:szCs w:val="22"/>
+                <w:u w:val="none"/>
+                <w:shd w:fill="auto" w:val="clear"/>
+                <w:vertAlign w:val="baseline"/>
+              </w:rPr>
+              <w:t>Revisar elementos conceptuales y metodológicos para la construcción del concepto de número y procesos de conteo.</w:t>
+            </w:r>
+          </w:p>
+          <w:p>
+            <w:pPr>
+              <w:pStyle w:val="Normal1"/>
+              <w:keepNext w:val="false"/>
+              <w:keepLines w:val="false"/>
+              <w:widowControl/>
+              <w:numPr>
+                <w:ilvl w:val="0"/>
+                <w:numId w:val="3"/>
+              </w:numPr>
+              <w:shd w:val="clear" w:fill="auto"/>
+              <w:spacing w:lineRule="auto" w:line="240" w:before="0" w:after="0"/>
+              <w:ind w:hanging="360" w:left="720" w:right="0"/>
+              <w:jc w:val="both"/>
+              <w:rPr>
+                <w:rFonts w:ascii="Calibri" w:hAnsi="Calibri" w:eastAsia="Calibri" w:cs="Calibri"/>
+                <w:b w:val="false"/>
+                <w:i w:val="false"/>
+                <w:i w:val="false"/>
+                <w:caps w:val="false"/>
+                <w:smallCaps w:val="false"/>
+                <w:strike w:val="false"/>
+                <w:dstrike w:val="false"/>
+                <w:color w:val="000000"/>
+                <w:position w:val="0"/>
+                <w:sz w:val="22"/>
+                <w:sz w:val="22"/>
+                <w:szCs w:val="22"/>
+                <w:u w:val="none"/>
+                <w:shd w:fill="auto" w:val="clear"/>
+                <w:vertAlign w:val="baseline"/>
+              </w:rPr>
+            </w:pPr>
+            <w:r>
+              <w:rPr>
+                <w:rFonts w:eastAsia="Calibri" w:cs="Calibri" w:ascii="Calibri" w:hAnsi="Calibri"/>
+                <w:b w:val="false"/>
+                <w:i w:val="false"/>
+                <w:caps w:val="false"/>
+                <w:smallCaps w:val="false"/>
+                <w:strike w:val="false"/>
+                <w:dstrike w:val="false"/>
+                <w:color w:val="000000"/>
+                <w:position w:val="0"/>
+                <w:sz w:val="22"/>
+                <w:sz w:val="22"/>
+                <w:szCs w:val="22"/>
+                <w:u w:val="none"/>
+                <w:shd w:fill="auto" w:val="clear"/>
+                <w:vertAlign w:val="baseline"/>
+              </w:rPr>
+              <w:t>Analizar diferentes tipos de problemas que contribuyen a la conceptualización del esquema aditivo y multiplicativo.</w:t>
+            </w:r>
+          </w:p>
+          <w:p>
+            <w:pPr>
+              <w:pStyle w:val="Normal1"/>
+              <w:keepNext w:val="false"/>
+              <w:keepLines w:val="false"/>
+              <w:widowControl/>
+              <w:numPr>
+                <w:ilvl w:val="0"/>
+                <w:numId w:val="3"/>
+              </w:numPr>
+              <w:shd w:val="clear" w:fill="auto"/>
+              <w:spacing w:lineRule="auto" w:line="240" w:before="0" w:after="0"/>
+              <w:ind w:hanging="360" w:left="720" w:right="0"/>
+              <w:jc w:val="both"/>
+              <w:rPr>
+                <w:rFonts w:ascii="Calibri" w:hAnsi="Calibri" w:eastAsia="Calibri" w:cs="Calibri"/>
+                <w:b w:val="false"/>
+                <w:i w:val="false"/>
+                <w:i w:val="false"/>
+                <w:caps w:val="false"/>
+                <w:smallCaps w:val="false"/>
+                <w:strike w:val="false"/>
+                <w:dstrike w:val="false"/>
+                <w:color w:val="000000"/>
+                <w:position w:val="0"/>
+                <w:sz w:val="22"/>
+                <w:sz w:val="22"/>
+                <w:szCs w:val="22"/>
+                <w:u w:val="none"/>
+                <w:shd w:fill="auto" w:val="clear"/>
+                <w:vertAlign w:val="baseline"/>
+              </w:rPr>
+            </w:pPr>
+            <w:r>
+              <w:rPr>
+                <w:rFonts w:eastAsia="Calibri" w:cs="Calibri" w:ascii="Calibri" w:hAnsi="Calibri"/>
+                <w:b w:val="false"/>
+                <w:i w:val="false"/>
+                <w:caps w:val="false"/>
+                <w:smallCaps w:val="false"/>
+                <w:strike w:val="false"/>
+                <w:dstrike w:val="false"/>
+                <w:color w:val="000000"/>
+                <w:position w:val="0"/>
+                <w:sz w:val="22"/>
+                <w:sz w:val="22"/>
+                <w:szCs w:val="22"/>
+                <w:u w:val="none"/>
+                <w:shd w:fill="auto" w:val="clear"/>
+                <w:vertAlign w:val="baseline"/>
+              </w:rPr>
+              <w:t>Dotar de significado las cantidades negativas y positivas de tal manera que ayuden a la comprensión de reglas procedimentales al resolver situaciones asociadas a los números enteros.</w:t>
+            </w:r>
+          </w:p>
+          <w:p>
+            <w:pPr>
+              <w:pStyle w:val="Normal1"/>
+              <w:keepNext w:val="false"/>
+              <w:keepLines w:val="false"/>
+              <w:widowControl/>
+              <w:numPr>
+                <w:ilvl w:val="0"/>
+                <w:numId w:val="3"/>
+              </w:numPr>
+              <w:shd w:val="clear" w:fill="auto"/>
+              <w:spacing w:lineRule="auto" w:line="240" w:before="0" w:after="0"/>
+              <w:ind w:hanging="360" w:left="720" w:right="0"/>
+              <w:jc w:val="both"/>
+              <w:rPr>
+                <w:rFonts w:ascii="Calibri" w:hAnsi="Calibri" w:eastAsia="Calibri" w:cs="Calibri"/>
+                <w:b w:val="false"/>
+                <w:i w:val="false"/>
+                <w:i w:val="false"/>
+                <w:caps w:val="false"/>
+                <w:smallCaps w:val="false"/>
+                <w:strike w:val="false"/>
+                <w:dstrike w:val="false"/>
+                <w:color w:val="000000"/>
+                <w:position w:val="0"/>
+                <w:sz w:val="22"/>
+                <w:sz w:val="22"/>
+                <w:szCs w:val="22"/>
+                <w:u w:val="none"/>
+                <w:shd w:fill="auto" w:val="clear"/>
+                <w:vertAlign w:val="baseline"/>
+              </w:rPr>
+            </w:pPr>
+            <w:r>
+              <w:rPr>
+                <w:rFonts w:eastAsia="Calibri" w:cs="Calibri" w:ascii="Calibri" w:hAnsi="Calibri"/>
+                <w:b w:val="false"/>
+                <w:i w:val="false"/>
+                <w:caps w:val="false"/>
+                <w:smallCaps w:val="false"/>
+                <w:strike w:val="false"/>
+                <w:dstrike w:val="false"/>
+                <w:color w:val="000000"/>
+                <w:position w:val="0"/>
+                <w:sz w:val="22"/>
+                <w:sz w:val="22"/>
+                <w:szCs w:val="22"/>
+                <w:u w:val="none"/>
+                <w:shd w:fill="auto" w:val="clear"/>
+                <w:vertAlign w:val="baseline"/>
+              </w:rPr>
+              <w:t>Analizar propuestas pedagógicas relacionadas con la enseñanza y aprendizaje de los números racionales desde un punto de vista escolar.</w:t>
+            </w:r>
+          </w:p>
+          <w:p>
+            <w:pPr>
+              <w:pStyle w:val="Normal1"/>
+              <w:keepNext w:val="false"/>
+              <w:keepLines w:val="false"/>
+              <w:widowControl/>
+              <w:numPr>
+                <w:ilvl w:val="0"/>
+                <w:numId w:val="3"/>
+              </w:numPr>
+              <w:shd w:val="clear" w:fill="auto"/>
+              <w:spacing w:lineRule="auto" w:line="240" w:before="0" w:after="0"/>
+              <w:ind w:hanging="360" w:left="720" w:right="0"/>
+              <w:jc w:val="left"/>
+              <w:rPr>
+                <w:rFonts w:ascii="Calibri" w:hAnsi="Calibri" w:eastAsia="Calibri" w:cs="Calibri"/>
+                <w:b w:val="false"/>
+                <w:i w:val="false"/>
+                <w:i w:val="false"/>
+                <w:caps w:val="false"/>
+                <w:smallCaps w:val="false"/>
+                <w:strike w:val="false"/>
+                <w:dstrike w:val="false"/>
+                <w:color w:val="000000"/>
+                <w:position w:val="0"/>
+                <w:sz w:val="22"/>
+                <w:sz w:val="22"/>
+                <w:szCs w:val="22"/>
+                <w:u w:val="none"/>
+                <w:shd w:fill="auto" w:val="clear"/>
+                <w:vertAlign w:val="baseline"/>
+              </w:rPr>
+            </w:pPr>
+            <w:r>
+              <w:rPr>
+                <w:rFonts w:eastAsia="Calibri" w:cs="Calibri" w:ascii="Calibri" w:hAnsi="Calibri"/>
+                <w:b w:val="false"/>
+                <w:i w:val="false"/>
+                <w:caps w:val="false"/>
+                <w:smallCaps w:val="false"/>
+                <w:strike w:val="false"/>
+                <w:dstrike w:val="false"/>
+                <w:color w:val="000000"/>
+                <w:position w:val="0"/>
+                <w:sz w:val="22"/>
+                <w:sz w:val="22"/>
+                <w:szCs w:val="22"/>
+                <w:u w:val="none"/>
+                <w:shd w:fill="auto" w:val="clear"/>
+                <w:vertAlign w:val="baseline"/>
+              </w:rPr>
+              <w:t xml:space="preserve">Generar procesos de reflexión desde el diseño e implementación de estrategias didácticas que vinculan actividades de enseñanza y aprendizaje para un contexto escolar específico.  </w:t>
+            </w:r>
+          </w:p>
+          <w:p>
+            <w:pPr>
+              <w:pStyle w:val="Normal1"/>
+              <w:widowControl/>
+              <w:shd w:val="clear" w:fill="auto"/>
+              <w:spacing w:lineRule="auto" w:line="240" w:before="0" w:after="0"/>
+              <w:ind w:hanging="360" w:left="720" w:right="0"/>
+              <w:jc w:val="left"/>
+              <w:rPr>
+                <w:rFonts w:ascii="Calibri" w:hAnsi="Calibri" w:eastAsia="Calibri" w:cs="Calibri"/>
+                <w:b w:val="false"/>
+                <w:i w:val="false"/>
+                <w:i w:val="false"/>
+                <w:caps w:val="false"/>
+                <w:smallCaps w:val="false"/>
+                <w:strike w:val="false"/>
+                <w:dstrike w:val="false"/>
+                <w:color w:val="000000"/>
+                <w:position w:val="0"/>
+                <w:sz w:val="22"/>
+                <w:sz w:val="22"/>
+                <w:szCs w:val="22"/>
+                <w:u w:val="none"/>
+                <w:shd w:fill="auto" w:val="clear"/>
+                <w:vertAlign w:val="baseline"/>
+              </w:rPr>
+            </w:pPr>
+            <w:r>
+              <w:rPr/>
+            </w:r>
+          </w:p>
+          <w:p>
+            <w:pPr>
+              <w:pStyle w:val="Normal1"/>
+              <w:tabs>
+                <w:tab w:val="clear" w:pos="708"/>
+                <w:tab w:val="left" w:pos="750" w:leader="none"/>
+              </w:tabs>
+              <w:jc w:val="both"/>
+              <w:rPr>
+                <w:rFonts w:ascii="Calibri" w:hAnsi="Calibri" w:eastAsia="Calibri" w:cs="Calibri"/>
+                <w:position w:val="0"/>
+                <w:sz w:val="22"/>
+                <w:sz w:val="22"/>
+                <w:szCs w:val="22"/>
+                <w:vertAlign w:val="baseline"/>
+              </w:rPr>
+            </w:pPr>
+            <w:r>
+              <w:rPr>
+                <w:rFonts w:eastAsia="Calibri" w:cs="Calibri" w:ascii="Calibri" w:hAnsi="Calibri"/>
+                <w:b/>
+                <w:position w:val="0"/>
+                <w:sz w:val="22"/>
+                <w:sz w:val="22"/>
+                <w:szCs w:val="22"/>
+                <w:vertAlign w:val="baseline"/>
+              </w:rPr>
+              <w:t>Eje Problémico 1</w:t>
+            </w:r>
+            <w:r>
+              <w:rPr>
+                <w:rFonts w:eastAsia="Calibri" w:cs="Calibri" w:ascii="Calibri" w:hAnsi="Calibri"/>
+                <w:position w:val="0"/>
+                <w:sz w:val="22"/>
+                <w:sz w:val="22"/>
+                <w:szCs w:val="22"/>
+                <w:vertAlign w:val="baseline"/>
+              </w:rPr>
+              <w:t>.  Fundamentos teóricos sobre el desarrollo del pensamiento numérico en el contexto colombiano</w:t>
+            </w:r>
+          </w:p>
+          <w:p>
+            <w:pPr>
+              <w:pStyle w:val="Normal1"/>
+              <w:jc w:val="both"/>
+              <w:rPr>
+                <w:rFonts w:ascii="Calibri" w:hAnsi="Calibri" w:eastAsia="Calibri" w:cs="Calibri"/>
+                <w:position w:val="0"/>
+                <w:sz w:val="22"/>
+                <w:sz w:val="22"/>
+                <w:szCs w:val="22"/>
+                <w:vertAlign w:val="baseline"/>
+              </w:rPr>
+            </w:pPr>
+            <w:r>
+              <w:rPr>
+                <w:rFonts w:eastAsia="Calibri" w:cs="Calibri" w:ascii="Calibri" w:hAnsi="Calibri"/>
+                <w:position w:val="0"/>
+                <w:sz w:val="22"/>
+                <w:sz w:val="22"/>
+                <w:szCs w:val="22"/>
+                <w:vertAlign w:val="baseline"/>
+              </w:rPr>
+            </w:r>
+          </w:p>
+          <w:p>
+            <w:pPr>
+              <w:pStyle w:val="Normal1"/>
+              <w:tabs>
+                <w:tab w:val="clear" w:pos="708"/>
+                <w:tab w:val="left" w:pos="750" w:leader="none"/>
+              </w:tabs>
+              <w:jc w:val="both"/>
+              <w:rPr>
+                <w:rFonts w:ascii="Calibri" w:hAnsi="Calibri" w:eastAsia="Calibri" w:cs="Calibri"/>
+                <w:position w:val="0"/>
+                <w:sz w:val="22"/>
+                <w:sz w:val="22"/>
+                <w:szCs w:val="22"/>
+                <w:vertAlign w:val="baseline"/>
+              </w:rPr>
+            </w:pPr>
+            <w:r>
+              <w:rPr>
+                <w:rFonts w:eastAsia="Calibri" w:cs="Calibri" w:ascii="Calibri" w:hAnsi="Calibri"/>
+                <w:position w:val="0"/>
+                <w:sz w:val="22"/>
+                <w:sz w:val="22"/>
+                <w:szCs w:val="22"/>
+                <w:vertAlign w:val="baseline"/>
+              </w:rPr>
+              <w:t>Pregunta(s) orientadora(s): ¿Cuáles son los fundamentos del desarrollo de habilidades numéricas en el currículo de las matemáticas escolares en Colombia?</w:t>
+            </w:r>
+          </w:p>
+          <w:p>
+            <w:pPr>
+              <w:pStyle w:val="Normal1"/>
+              <w:tabs>
+                <w:tab w:val="clear" w:pos="708"/>
+                <w:tab w:val="left" w:pos="750" w:leader="none"/>
+              </w:tabs>
+              <w:jc w:val="both"/>
+              <w:rPr>
+                <w:rFonts w:ascii="Calibri" w:hAnsi="Calibri" w:eastAsia="Calibri" w:cs="Calibri"/>
+                <w:position w:val="0"/>
+                <w:sz w:val="22"/>
+                <w:sz w:val="22"/>
+                <w:szCs w:val="22"/>
+                <w:vertAlign w:val="baseline"/>
+              </w:rPr>
+            </w:pPr>
+            <w:r>
+              <w:rPr>
+                <w:rFonts w:eastAsia="Calibri" w:cs="Calibri" w:ascii="Calibri" w:hAnsi="Calibri"/>
+                <w:position w:val="0"/>
+                <w:sz w:val="22"/>
+                <w:sz w:val="22"/>
+                <w:szCs w:val="22"/>
+                <w:vertAlign w:val="baseline"/>
+              </w:rPr>
+            </w:r>
+          </w:p>
+          <w:p>
+            <w:pPr>
+              <w:pStyle w:val="Normal1"/>
+              <w:tabs>
+                <w:tab w:val="clear" w:pos="708"/>
+                <w:tab w:val="left" w:pos="750" w:leader="none"/>
+              </w:tabs>
+              <w:jc w:val="both"/>
+              <w:rPr>
+                <w:rFonts w:ascii="Calibri" w:hAnsi="Calibri" w:eastAsia="Calibri" w:cs="Calibri"/>
+                <w:position w:val="0"/>
+                <w:sz w:val="22"/>
+                <w:sz w:val="22"/>
+                <w:szCs w:val="22"/>
+                <w:vertAlign w:val="baseline"/>
+              </w:rPr>
+            </w:pPr>
+            <w:r>
+              <w:rPr>
+                <w:rFonts w:eastAsia="Calibri" w:cs="Calibri" w:ascii="Calibri" w:hAnsi="Calibri"/>
+                <w:position w:val="0"/>
+                <w:sz w:val="22"/>
+                <w:sz w:val="22"/>
+                <w:szCs w:val="22"/>
+                <w:vertAlign w:val="baseline"/>
+              </w:rPr>
+              <w:t>¿Cómo se caracteriza el pensamiento numérico en la escuela desde las propuestas curriculares del Ministerio de Educación Nacional?</w:t>
+            </w:r>
+          </w:p>
+          <w:p>
+            <w:pPr>
+              <w:pStyle w:val="Normal1"/>
+              <w:jc w:val="both"/>
+              <w:rPr>
+                <w:rFonts w:ascii="Calibri" w:hAnsi="Calibri" w:eastAsia="Calibri" w:cs="Calibri"/>
+                <w:position w:val="0"/>
+                <w:sz w:val="22"/>
+                <w:sz w:val="22"/>
+                <w:szCs w:val="22"/>
+                <w:vertAlign w:val="baseline"/>
+              </w:rPr>
+            </w:pPr>
+            <w:r>
+              <w:rPr>
+                <w:rFonts w:eastAsia="Calibri" w:cs="Calibri" w:ascii="Calibri" w:hAnsi="Calibri"/>
+                <w:position w:val="0"/>
+                <w:sz w:val="22"/>
+                <w:sz w:val="22"/>
+                <w:szCs w:val="22"/>
+                <w:vertAlign w:val="baseline"/>
+              </w:rPr>
+            </w:r>
+          </w:p>
+          <w:p>
+            <w:pPr>
+              <w:pStyle w:val="Normal1"/>
+              <w:jc w:val="both"/>
+              <w:rPr>
+                <w:rFonts w:ascii="Calibri" w:hAnsi="Calibri" w:eastAsia="Calibri" w:cs="Calibri"/>
+                <w:position w:val="0"/>
+                <w:sz w:val="22"/>
+                <w:sz w:val="22"/>
+                <w:szCs w:val="22"/>
+                <w:vertAlign w:val="baseline"/>
+              </w:rPr>
+            </w:pPr>
+            <w:r>
+              <w:rPr>
+                <w:rFonts w:eastAsia="Calibri" w:cs="Calibri" w:ascii="Calibri" w:hAnsi="Calibri"/>
+                <w:position w:val="0"/>
+                <w:sz w:val="22"/>
+                <w:sz w:val="22"/>
+                <w:szCs w:val="22"/>
+                <w:vertAlign w:val="baseline"/>
+              </w:rPr>
+              <w:t>No. de sesiones: 2 sesiones</w:t>
+            </w:r>
+          </w:p>
+          <w:p>
+            <w:pPr>
+              <w:pStyle w:val="Normal1"/>
+              <w:jc w:val="both"/>
+              <w:rPr>
+                <w:rFonts w:ascii="Calibri" w:hAnsi="Calibri" w:eastAsia="Calibri" w:cs="Calibri"/>
+                <w:position w:val="0"/>
+                <w:sz w:val="22"/>
+                <w:sz w:val="22"/>
+                <w:szCs w:val="22"/>
+                <w:vertAlign w:val="baseline"/>
+              </w:rPr>
+            </w:pPr>
+            <w:r>
+              <w:rPr>
+                <w:rFonts w:eastAsia="Calibri" w:cs="Calibri" w:ascii="Calibri" w:hAnsi="Calibri"/>
+                <w:position w:val="0"/>
+                <w:sz w:val="22"/>
+                <w:sz w:val="22"/>
+                <w:szCs w:val="22"/>
+                <w:vertAlign w:val="baseline"/>
+              </w:rPr>
+            </w:r>
+          </w:p>
+          <w:p>
+            <w:pPr>
+              <w:pStyle w:val="Normal1"/>
+              <w:keepNext w:val="false"/>
+              <w:keepLines w:val="false"/>
+              <w:widowControl/>
+              <w:numPr>
+                <w:ilvl w:val="0"/>
+                <w:numId w:val="2"/>
+              </w:numPr>
+              <w:shd w:val="clear" w:fill="auto"/>
+              <w:spacing w:lineRule="auto" w:line="240" w:before="0" w:after="0"/>
+              <w:ind w:hanging="360" w:left="360" w:right="0"/>
+              <w:jc w:val="both"/>
+              <w:rPr>
+                <w:rFonts w:ascii="Calibri" w:hAnsi="Calibri" w:eastAsia="Calibri" w:cs="Calibri"/>
+                <w:b w:val="false"/>
+                <w:i w:val="false"/>
+                <w:i w:val="false"/>
+                <w:caps w:val="false"/>
+                <w:smallCaps w:val="false"/>
+                <w:strike w:val="false"/>
+                <w:dstrike w:val="false"/>
+                <w:color w:val="000000"/>
+                <w:position w:val="0"/>
+                <w:sz w:val="22"/>
+                <w:sz w:val="22"/>
+                <w:szCs w:val="22"/>
+                <w:u w:val="none"/>
+                <w:shd w:fill="auto" w:val="clear"/>
+                <w:vertAlign w:val="baseline"/>
+              </w:rPr>
+            </w:pPr>
+            <w:r>
+              <w:rPr>
+                <w:rFonts w:eastAsia="Calibri" w:cs="Calibri" w:ascii="Calibri" w:hAnsi="Calibri"/>
+                <w:b w:val="false"/>
+                <w:i w:val="false"/>
+                <w:caps w:val="false"/>
+                <w:smallCaps w:val="false"/>
+                <w:strike w:val="false"/>
+                <w:dstrike w:val="false"/>
+                <w:color w:val="000000"/>
+                <w:position w:val="0"/>
+                <w:sz w:val="22"/>
+                <w:sz w:val="22"/>
+                <w:szCs w:val="22"/>
+                <w:u w:val="none"/>
+                <w:shd w:fill="auto" w:val="clear"/>
+                <w:vertAlign w:val="baseline"/>
+              </w:rPr>
+              <w:t>Pensamiento numérico desde los documentos rectores emanados por el Ministerio de Educación Nacional (Lineamientos curriculares, estándares básicos de competencias, Derechos básicos de aprendizaje)</w:t>
+            </w:r>
+          </w:p>
+          <w:p>
+            <w:pPr>
+              <w:pStyle w:val="Normal1"/>
+              <w:keepNext w:val="false"/>
+              <w:keepLines w:val="false"/>
+              <w:widowControl/>
+              <w:numPr>
+                <w:ilvl w:val="0"/>
+                <w:numId w:val="2"/>
+              </w:numPr>
+              <w:shd w:val="clear" w:fill="auto"/>
+              <w:spacing w:lineRule="auto" w:line="240" w:before="0" w:after="0"/>
+              <w:ind w:hanging="360" w:left="360" w:right="0"/>
+              <w:jc w:val="both"/>
+              <w:rPr>
+                <w:rFonts w:ascii="Calibri" w:hAnsi="Calibri" w:eastAsia="Calibri" w:cs="Calibri"/>
+                <w:b w:val="false"/>
+                <w:i w:val="false"/>
+                <w:i w:val="false"/>
+                <w:caps w:val="false"/>
+                <w:smallCaps w:val="false"/>
+                <w:strike w:val="false"/>
+                <w:dstrike w:val="false"/>
+                <w:color w:val="000000"/>
+                <w:position w:val="0"/>
+                <w:sz w:val="22"/>
+                <w:sz w:val="22"/>
+                <w:szCs w:val="22"/>
+                <w:u w:val="none"/>
+                <w:shd w:fill="auto" w:val="clear"/>
+                <w:vertAlign w:val="baseline"/>
+              </w:rPr>
+            </w:pPr>
+            <w:r>
+              <w:rPr>
+                <w:rFonts w:eastAsia="Calibri" w:cs="Calibri" w:ascii="Calibri" w:hAnsi="Calibri"/>
+                <w:b w:val="false"/>
+                <w:i w:val="false"/>
+                <w:caps w:val="false"/>
+                <w:smallCaps w:val="false"/>
+                <w:strike w:val="false"/>
+                <w:dstrike w:val="false"/>
+                <w:color w:val="000000"/>
+                <w:position w:val="0"/>
+                <w:sz w:val="22"/>
+                <w:sz w:val="22"/>
+                <w:szCs w:val="22"/>
+                <w:u w:val="none"/>
+                <w:shd w:fill="auto" w:val="clear"/>
+                <w:vertAlign w:val="baseline"/>
+              </w:rPr>
+              <w:t>Reflexiones frente al aprendizaje del pensamiento numérico</w:t>
+            </w:r>
+          </w:p>
+          <w:p>
+            <w:pPr>
+              <w:pStyle w:val="Normal1"/>
+              <w:keepNext w:val="false"/>
+              <w:keepLines w:val="false"/>
+              <w:widowControl/>
+              <w:numPr>
+                <w:ilvl w:val="0"/>
+                <w:numId w:val="2"/>
+              </w:numPr>
+              <w:shd w:val="clear" w:fill="auto"/>
+              <w:spacing w:lineRule="auto" w:line="240" w:before="0" w:after="0"/>
+              <w:ind w:hanging="360" w:left="360" w:right="0"/>
+              <w:jc w:val="both"/>
+              <w:rPr>
+                <w:rFonts w:ascii="Calibri" w:hAnsi="Calibri" w:eastAsia="Calibri" w:cs="Calibri"/>
+                <w:b w:val="false"/>
+                <w:i w:val="false"/>
+                <w:i w:val="false"/>
+                <w:caps w:val="false"/>
+                <w:smallCaps w:val="false"/>
+                <w:strike w:val="false"/>
+                <w:dstrike w:val="false"/>
+                <w:color w:val="000000"/>
+                <w:position w:val="0"/>
+                <w:sz w:val="22"/>
+                <w:sz w:val="22"/>
+                <w:szCs w:val="22"/>
+                <w:u w:val="none"/>
+                <w:shd w:fill="auto" w:val="clear"/>
+                <w:vertAlign w:val="baseline"/>
+              </w:rPr>
+            </w:pPr>
+            <w:r>
+              <w:rPr>
+                <w:rFonts w:eastAsia="Calibri" w:cs="Calibri" w:ascii="Calibri" w:hAnsi="Calibri"/>
+                <w:b w:val="false"/>
+                <w:i w:val="false"/>
+                <w:caps w:val="false"/>
+                <w:smallCaps w:val="false"/>
+                <w:strike w:val="false"/>
+                <w:dstrike w:val="false"/>
+                <w:color w:val="000000"/>
+                <w:position w:val="0"/>
+                <w:sz w:val="22"/>
+                <w:sz w:val="22"/>
+                <w:szCs w:val="22"/>
+                <w:u w:val="none"/>
+                <w:shd w:fill="auto" w:val="clear"/>
+                <w:vertAlign w:val="baseline"/>
+              </w:rPr>
+              <w:t>La enseñanza del pensamiento numérico en la educación obligatoria</w:t>
+            </w:r>
+          </w:p>
+          <w:p>
+            <w:pPr>
+              <w:pStyle w:val="Normal1"/>
+              <w:jc w:val="both"/>
+              <w:rPr>
+                <w:rFonts w:ascii="Calibri" w:hAnsi="Calibri" w:eastAsia="Calibri" w:cs="Calibri"/>
+                <w:position w:val="0"/>
+                <w:sz w:val="24"/>
+                <w:sz w:val="24"/>
+                <w:vertAlign w:val="baseline"/>
+              </w:rPr>
+            </w:pPr>
+            <w:r>
+              <w:rPr>
+                <w:rFonts w:eastAsia="Calibri" w:cs="Calibri" w:ascii="Calibri" w:hAnsi="Calibri"/>
+                <w:position w:val="0"/>
+                <w:sz w:val="24"/>
+                <w:sz w:val="24"/>
+                <w:vertAlign w:val="baseline"/>
+              </w:rPr>
+            </w:r>
+          </w:p>
+          <w:p>
+            <w:pPr>
+              <w:pStyle w:val="Normal1"/>
+              <w:jc w:val="both"/>
+              <w:rPr>
+                <w:rFonts w:ascii="Calibri" w:hAnsi="Calibri" w:eastAsia="Calibri" w:cs="Calibri"/>
+                <w:position w:val="0"/>
+                <w:sz w:val="22"/>
+                <w:sz w:val="22"/>
+                <w:szCs w:val="22"/>
+                <w:vertAlign w:val="baseline"/>
+              </w:rPr>
+            </w:pPr>
+            <w:r>
+              <w:rPr>
+                <w:rFonts w:eastAsia="Calibri" w:cs="Calibri" w:ascii="Calibri" w:hAnsi="Calibri"/>
+                <w:b/>
+                <w:position w:val="0"/>
+                <w:sz w:val="22"/>
+                <w:sz w:val="22"/>
+                <w:szCs w:val="22"/>
+                <w:vertAlign w:val="baseline"/>
+              </w:rPr>
+              <w:t xml:space="preserve">Eje Problémico 2. </w:t>
+            </w:r>
+            <w:r>
+              <w:rPr>
+                <w:rFonts w:eastAsia="Calibri" w:cs="Calibri" w:ascii="Calibri" w:hAnsi="Calibri"/>
+                <w:position w:val="0"/>
+                <w:sz w:val="22"/>
+                <w:sz w:val="22"/>
+                <w:szCs w:val="22"/>
+                <w:vertAlign w:val="baseline"/>
+              </w:rPr>
+              <w:t>Concepto de número y procesos de conteo</w:t>
+            </w:r>
+          </w:p>
+          <w:p>
+            <w:pPr>
+              <w:pStyle w:val="Normal1"/>
+              <w:jc w:val="both"/>
+              <w:rPr>
+                <w:rFonts w:ascii="Calibri" w:hAnsi="Calibri" w:eastAsia="Calibri" w:cs="Calibri"/>
+                <w:b w:val="false"/>
+                <w:position w:val="0"/>
+                <w:sz w:val="22"/>
+                <w:sz w:val="22"/>
+                <w:szCs w:val="22"/>
+                <w:vertAlign w:val="baseline"/>
+              </w:rPr>
+            </w:pPr>
+            <w:r>
+              <w:rPr>
+                <w:rFonts w:eastAsia="Calibri" w:cs="Calibri" w:ascii="Calibri" w:hAnsi="Calibri"/>
+                <w:b w:val="false"/>
+                <w:position w:val="0"/>
+                <w:sz w:val="22"/>
+                <w:sz w:val="22"/>
+                <w:szCs w:val="22"/>
+                <w:vertAlign w:val="baseline"/>
+              </w:rPr>
+            </w:r>
+          </w:p>
+          <w:p>
+            <w:pPr>
+              <w:pStyle w:val="Normal1"/>
+              <w:jc w:val="both"/>
+              <w:rPr>
+                <w:rFonts w:ascii="Calibri" w:hAnsi="Calibri" w:eastAsia="Calibri" w:cs="Calibri"/>
+                <w:position w:val="0"/>
+                <w:sz w:val="22"/>
+                <w:sz w:val="22"/>
+                <w:szCs w:val="22"/>
+                <w:vertAlign w:val="baseline"/>
+              </w:rPr>
+            </w:pPr>
+            <w:r>
+              <w:rPr>
+                <w:rFonts w:eastAsia="Calibri" w:cs="Calibri" w:ascii="Calibri" w:hAnsi="Calibri"/>
+                <w:position w:val="0"/>
+                <w:sz w:val="22"/>
+                <w:sz w:val="22"/>
+                <w:szCs w:val="22"/>
+                <w:vertAlign w:val="baseline"/>
+              </w:rPr>
+              <w:t>Pregunta orientadora: ¿Cómo influyen diferentes enfoques epistemológicos en la construcción del concepto de número?</w:t>
+            </w:r>
+          </w:p>
+          <w:p>
+            <w:pPr>
+              <w:pStyle w:val="Normal1"/>
+              <w:keepNext w:val="false"/>
+              <w:keepLines w:val="false"/>
+              <w:widowControl/>
+              <w:shd w:val="clear" w:fill="auto"/>
+              <w:spacing w:lineRule="auto" w:line="240" w:before="0" w:after="0"/>
+              <w:ind w:hanging="0" w:left="708" w:right="0"/>
+              <w:jc w:val="both"/>
+              <w:rPr>
+                <w:rFonts w:ascii="Calibri" w:hAnsi="Calibri" w:eastAsia="Calibri" w:cs="Calibri"/>
+                <w:b w:val="false"/>
+                <w:i w:val="false"/>
+                <w:i w:val="false"/>
+                <w:caps w:val="false"/>
+                <w:smallCaps w:val="false"/>
+                <w:strike w:val="false"/>
+                <w:dstrike w:val="false"/>
+                <w:color w:val="000000"/>
+                <w:position w:val="0"/>
+                <w:sz w:val="22"/>
+                <w:sz w:val="22"/>
+                <w:szCs w:val="22"/>
+                <w:u w:val="none"/>
+                <w:shd w:fill="auto" w:val="clear"/>
+                <w:vertAlign w:val="baseline"/>
+              </w:rPr>
+            </w:pPr>
+            <w:r>
+              <w:rPr>
+                <w:rFonts w:eastAsia="Calibri" w:cs="Calibri" w:ascii="Calibri" w:hAnsi="Calibri"/>
+                <w:b w:val="false"/>
+                <w:i w:val="false"/>
+                <w:caps w:val="false"/>
+                <w:smallCaps w:val="false"/>
+                <w:strike w:val="false"/>
+                <w:dstrike w:val="false"/>
+                <w:color w:val="000000"/>
+                <w:position w:val="0"/>
+                <w:sz w:val="22"/>
+                <w:sz w:val="22"/>
+                <w:szCs w:val="22"/>
+                <w:u w:val="none"/>
+                <w:shd w:fill="auto" w:val="clear"/>
+                <w:vertAlign w:val="baseline"/>
+              </w:rPr>
+            </w:r>
+          </w:p>
+          <w:p>
+            <w:pPr>
+              <w:pStyle w:val="Normal1"/>
+              <w:tabs>
+                <w:tab w:val="clear" w:pos="708"/>
+                <w:tab w:val="left" w:pos="750" w:leader="none"/>
+              </w:tabs>
+              <w:jc w:val="both"/>
+              <w:rPr>
+                <w:rFonts w:ascii="Calibri" w:hAnsi="Calibri" w:eastAsia="Calibri" w:cs="Calibri"/>
+                <w:position w:val="0"/>
+                <w:sz w:val="22"/>
+                <w:sz w:val="22"/>
+                <w:szCs w:val="22"/>
+                <w:vertAlign w:val="baseline"/>
+              </w:rPr>
+            </w:pPr>
+            <w:r>
+              <w:rPr>
+                <w:rFonts w:eastAsia="Calibri" w:cs="Calibri" w:ascii="Calibri" w:hAnsi="Calibri"/>
+                <w:position w:val="0"/>
+                <w:sz w:val="22"/>
+                <w:sz w:val="22"/>
+                <w:szCs w:val="22"/>
+                <w:vertAlign w:val="baseline"/>
+              </w:rPr>
+              <w:t>No. de sesiones</w:t>
+            </w:r>
+            <w:r>
+              <w:rPr>
+                <w:rFonts w:eastAsia="Calibri" w:cs="Calibri" w:ascii="Calibri" w:hAnsi="Calibri"/>
+                <w:b/>
+                <w:position w:val="0"/>
+                <w:sz w:val="22"/>
+                <w:sz w:val="22"/>
+                <w:szCs w:val="22"/>
+                <w:vertAlign w:val="baseline"/>
+              </w:rPr>
+              <w:t xml:space="preserve">: </w:t>
+            </w:r>
+            <w:r>
+              <w:rPr>
+                <w:rFonts w:eastAsia="Calibri" w:cs="Calibri" w:ascii="Calibri" w:hAnsi="Calibri"/>
+                <w:position w:val="0"/>
+                <w:sz w:val="22"/>
+                <w:sz w:val="22"/>
+                <w:szCs w:val="22"/>
+                <w:vertAlign w:val="baseline"/>
+              </w:rPr>
+              <w:t>4 sesiones.</w:t>
+            </w:r>
+          </w:p>
+          <w:p>
+            <w:pPr>
+              <w:pStyle w:val="Normal1"/>
+              <w:tabs>
+                <w:tab w:val="clear" w:pos="708"/>
+                <w:tab w:val="left" w:pos="750" w:leader="none"/>
+              </w:tabs>
+              <w:jc w:val="both"/>
+              <w:rPr>
+                <w:rFonts w:ascii="Calibri" w:hAnsi="Calibri" w:eastAsia="Calibri" w:cs="Calibri"/>
+                <w:position w:val="0"/>
+                <w:sz w:val="22"/>
+                <w:sz w:val="22"/>
+                <w:szCs w:val="22"/>
+                <w:vertAlign w:val="baseline"/>
+              </w:rPr>
+            </w:pPr>
+            <w:r>
+              <w:rPr>
+                <w:rFonts w:eastAsia="Calibri" w:cs="Calibri" w:ascii="Calibri" w:hAnsi="Calibri"/>
+                <w:position w:val="0"/>
+                <w:sz w:val="22"/>
+                <w:sz w:val="22"/>
+                <w:szCs w:val="22"/>
+                <w:vertAlign w:val="baseline"/>
+              </w:rPr>
+            </w:r>
+          </w:p>
+          <w:p>
+            <w:pPr>
+              <w:pStyle w:val="Normal1"/>
+              <w:keepNext w:val="false"/>
+              <w:keepLines w:val="false"/>
+              <w:widowControl/>
+              <w:numPr>
+                <w:ilvl w:val="0"/>
+                <w:numId w:val="2"/>
+              </w:numPr>
+              <w:shd w:val="clear" w:fill="auto"/>
+              <w:spacing w:lineRule="auto" w:line="240" w:before="0" w:after="0"/>
+              <w:ind w:hanging="360" w:left="360" w:right="0"/>
+              <w:jc w:val="both"/>
+              <w:rPr>
+                <w:rFonts w:ascii="Calibri" w:hAnsi="Calibri" w:eastAsia="Calibri" w:cs="Calibri"/>
+                <w:b w:val="false"/>
+                <w:i w:val="false"/>
+                <w:i w:val="false"/>
+                <w:caps w:val="false"/>
+                <w:smallCaps w:val="false"/>
+                <w:strike w:val="false"/>
+                <w:dstrike w:val="false"/>
+                <w:color w:val="000000"/>
+                <w:position w:val="0"/>
+                <w:sz w:val="22"/>
+                <w:sz w:val="22"/>
+                <w:szCs w:val="22"/>
+                <w:u w:val="none"/>
+                <w:shd w:fill="auto" w:val="clear"/>
+                <w:vertAlign w:val="baseline"/>
+              </w:rPr>
+            </w:pPr>
+            <w:r>
+              <w:rPr>
+                <w:rFonts w:eastAsia="Calibri" w:cs="Calibri" w:ascii="Calibri" w:hAnsi="Calibri"/>
+                <w:b w:val="false"/>
+                <w:i w:val="false"/>
+                <w:caps w:val="false"/>
+                <w:smallCaps w:val="false"/>
+                <w:strike w:val="false"/>
+                <w:dstrike w:val="false"/>
+                <w:color w:val="000000"/>
+                <w:position w:val="0"/>
+                <w:sz w:val="22"/>
+                <w:sz w:val="22"/>
+                <w:szCs w:val="22"/>
+                <w:u w:val="none"/>
+                <w:shd w:fill="auto" w:val="clear"/>
+                <w:vertAlign w:val="baseline"/>
+              </w:rPr>
+              <w:t>Construcción histórica del concepto de número</w:t>
+            </w:r>
+          </w:p>
+          <w:p>
+            <w:pPr>
+              <w:pStyle w:val="Normal1"/>
+              <w:keepNext w:val="false"/>
+              <w:keepLines w:val="false"/>
+              <w:widowControl/>
+              <w:numPr>
+                <w:ilvl w:val="0"/>
+                <w:numId w:val="2"/>
+              </w:numPr>
+              <w:shd w:val="clear" w:fill="auto"/>
+              <w:spacing w:lineRule="auto" w:line="240" w:before="0" w:after="0"/>
+              <w:ind w:hanging="360" w:left="360" w:right="0"/>
+              <w:jc w:val="both"/>
+              <w:rPr>
+                <w:rFonts w:ascii="Calibri" w:hAnsi="Calibri" w:eastAsia="Calibri" w:cs="Calibri"/>
+                <w:b w:val="false"/>
+                <w:i w:val="false"/>
+                <w:i w:val="false"/>
+                <w:caps w:val="false"/>
+                <w:smallCaps w:val="false"/>
+                <w:strike w:val="false"/>
+                <w:dstrike w:val="false"/>
+                <w:color w:val="000000"/>
+                <w:position w:val="0"/>
+                <w:sz w:val="22"/>
+                <w:sz w:val="22"/>
+                <w:szCs w:val="22"/>
+                <w:u w:val="none"/>
+                <w:shd w:fill="auto" w:val="clear"/>
+                <w:vertAlign w:val="baseline"/>
+              </w:rPr>
+            </w:pPr>
+            <w:r>
+              <w:rPr>
+                <w:rFonts w:eastAsia="Calibri" w:cs="Calibri" w:ascii="Calibri" w:hAnsi="Calibri"/>
+                <w:b w:val="false"/>
+                <w:i w:val="false"/>
+                <w:caps w:val="false"/>
+                <w:smallCaps w:val="false"/>
+                <w:strike w:val="false"/>
+                <w:dstrike w:val="false"/>
+                <w:color w:val="000000"/>
+                <w:position w:val="0"/>
+                <w:sz w:val="22"/>
+                <w:sz w:val="22"/>
+                <w:szCs w:val="22"/>
+                <w:u w:val="none"/>
+                <w:shd w:fill="auto" w:val="clear"/>
+                <w:vertAlign w:val="baseline"/>
+              </w:rPr>
+              <w:t>Procesos de conteo y manejo del ábaco</w:t>
+            </w:r>
+          </w:p>
+          <w:p>
+            <w:pPr>
+              <w:pStyle w:val="Normal1"/>
+              <w:tabs>
+                <w:tab w:val="clear" w:pos="708"/>
+                <w:tab w:val="left" w:pos="750" w:leader="none"/>
+              </w:tabs>
+              <w:jc w:val="both"/>
+              <w:rPr>
+                <w:rFonts w:ascii="Calibri" w:hAnsi="Calibri" w:eastAsia="Calibri" w:cs="Calibri"/>
+                <w:position w:val="0"/>
+                <w:sz w:val="22"/>
+                <w:sz w:val="22"/>
+                <w:szCs w:val="22"/>
+                <w:vertAlign w:val="baseline"/>
+              </w:rPr>
+            </w:pPr>
+            <w:r>
+              <w:rPr>
+                <w:rFonts w:eastAsia="Calibri" w:cs="Calibri" w:ascii="Calibri" w:hAnsi="Calibri"/>
+                <w:position w:val="0"/>
+                <w:sz w:val="22"/>
+                <w:sz w:val="22"/>
+                <w:szCs w:val="22"/>
+                <w:vertAlign w:val="baseline"/>
+              </w:rPr>
+            </w:r>
+          </w:p>
+          <w:p>
+            <w:pPr>
+              <w:pStyle w:val="Normal1"/>
+              <w:widowControl w:val="false"/>
+              <w:jc w:val="both"/>
+              <w:rPr>
+                <w:rFonts w:ascii="Calibri" w:hAnsi="Calibri" w:eastAsia="Calibri" w:cs="Calibri"/>
+                <w:position w:val="0"/>
+                <w:sz w:val="22"/>
+                <w:sz w:val="22"/>
+                <w:szCs w:val="22"/>
+                <w:vertAlign w:val="baseline"/>
+              </w:rPr>
+            </w:pPr>
+            <w:r>
+              <w:rPr>
+                <w:rFonts w:eastAsia="Calibri" w:cs="Calibri" w:ascii="Calibri" w:hAnsi="Calibri"/>
+                <w:b/>
+                <w:position w:val="0"/>
+                <w:sz w:val="22"/>
+                <w:sz w:val="22"/>
+                <w:szCs w:val="22"/>
+                <w:vertAlign w:val="baseline"/>
+              </w:rPr>
+              <w:t xml:space="preserve">Eje Problémico 3. </w:t>
+            </w:r>
+            <w:r>
+              <w:rPr>
+                <w:rFonts w:eastAsia="Calibri" w:cs="Calibri" w:ascii="Calibri" w:hAnsi="Calibri"/>
+                <w:position w:val="0"/>
+                <w:sz w:val="22"/>
+                <w:sz w:val="22"/>
+                <w:szCs w:val="22"/>
+                <w:vertAlign w:val="baseline"/>
+              </w:rPr>
+              <w:t>Aspectos conceptuales y metodológicos para desarrollar el esquema aditivo y esquema multiplicativo en la escuela</w:t>
+            </w:r>
+          </w:p>
+          <w:p>
+            <w:pPr>
+              <w:pStyle w:val="Normal1"/>
+              <w:widowControl w:val="false"/>
+              <w:jc w:val="both"/>
+              <w:rPr>
+                <w:rFonts w:ascii="Calibri" w:hAnsi="Calibri" w:eastAsia="Calibri" w:cs="Calibri"/>
+                <w:position w:val="0"/>
+                <w:sz w:val="22"/>
+                <w:sz w:val="22"/>
+                <w:szCs w:val="22"/>
+                <w:vertAlign w:val="baseline"/>
+              </w:rPr>
+            </w:pPr>
+            <w:r>
+              <w:rPr>
+                <w:rFonts w:eastAsia="Calibri" w:cs="Calibri" w:ascii="Calibri" w:hAnsi="Calibri"/>
+                <w:position w:val="0"/>
+                <w:sz w:val="22"/>
+                <w:sz w:val="22"/>
+                <w:szCs w:val="22"/>
+                <w:vertAlign w:val="baseline"/>
+              </w:rPr>
+            </w:r>
+          </w:p>
+          <w:p>
+            <w:pPr>
+              <w:pStyle w:val="Normal1"/>
+              <w:widowControl w:val="false"/>
+              <w:jc w:val="both"/>
+              <w:rPr>
+                <w:rFonts w:ascii="Calibri" w:hAnsi="Calibri" w:eastAsia="Calibri" w:cs="Calibri"/>
+                <w:position w:val="0"/>
+                <w:sz w:val="22"/>
+                <w:sz w:val="22"/>
+                <w:szCs w:val="22"/>
+                <w:vertAlign w:val="baseline"/>
+              </w:rPr>
+            </w:pPr>
+            <w:r>
+              <w:rPr>
+                <w:rFonts w:eastAsia="Calibri" w:cs="Calibri" w:ascii="Calibri" w:hAnsi="Calibri"/>
+                <w:position w:val="0"/>
+                <w:sz w:val="22"/>
+                <w:sz w:val="22"/>
+                <w:szCs w:val="22"/>
+                <w:vertAlign w:val="baseline"/>
+              </w:rPr>
+              <w:t>Preguntas orientadoras:</w:t>
+            </w:r>
+          </w:p>
+          <w:p>
+            <w:pPr>
+              <w:pStyle w:val="Normal1"/>
+              <w:widowControl w:val="false"/>
+              <w:jc w:val="both"/>
+              <w:rPr>
+                <w:rFonts w:ascii="Calibri" w:hAnsi="Calibri" w:eastAsia="Calibri" w:cs="Calibri"/>
+                <w:position w:val="0"/>
+                <w:sz w:val="22"/>
+                <w:sz w:val="22"/>
+                <w:szCs w:val="22"/>
+                <w:vertAlign w:val="baseline"/>
+              </w:rPr>
+            </w:pPr>
+            <w:r>
+              <w:rPr>
+                <w:rFonts w:eastAsia="Calibri" w:cs="Calibri" w:ascii="Calibri" w:hAnsi="Calibri"/>
+                <w:position w:val="0"/>
+                <w:sz w:val="22"/>
+                <w:sz w:val="22"/>
+                <w:szCs w:val="22"/>
+                <w:vertAlign w:val="baseline"/>
+              </w:rPr>
+              <w:t>¿Cuáles son las relaciones fundamentales presentes en el desarrollo de esquema aditivo?</w:t>
+            </w:r>
+          </w:p>
+          <w:p>
+            <w:pPr>
+              <w:pStyle w:val="Normal1"/>
+              <w:widowControl w:val="false"/>
+              <w:jc w:val="both"/>
+              <w:rPr>
+                <w:rFonts w:ascii="Calibri" w:hAnsi="Calibri" w:eastAsia="Calibri" w:cs="Calibri"/>
+                <w:position w:val="0"/>
+                <w:sz w:val="22"/>
+                <w:sz w:val="22"/>
+                <w:szCs w:val="22"/>
+                <w:vertAlign w:val="baseline"/>
+              </w:rPr>
+            </w:pPr>
+            <w:r>
+              <w:rPr>
+                <w:rFonts w:eastAsia="Calibri" w:cs="Calibri" w:ascii="Calibri" w:hAnsi="Calibri"/>
+                <w:position w:val="0"/>
+                <w:sz w:val="22"/>
+                <w:sz w:val="22"/>
+                <w:szCs w:val="22"/>
+                <w:vertAlign w:val="baseline"/>
+              </w:rPr>
+              <w:t>¿Cuáles son las relaciones fundamentales presentes en el desarrollo de esquema multiplicativo?</w:t>
+            </w:r>
+          </w:p>
+          <w:p>
+            <w:pPr>
+              <w:pStyle w:val="Normal1"/>
+              <w:widowControl w:val="false"/>
+              <w:jc w:val="both"/>
+              <w:rPr>
+                <w:rFonts w:ascii="Calibri" w:hAnsi="Calibri" w:eastAsia="Calibri" w:cs="Calibri"/>
+                <w:position w:val="0"/>
+                <w:sz w:val="22"/>
+                <w:sz w:val="22"/>
+                <w:szCs w:val="22"/>
+                <w:vertAlign w:val="baseline"/>
+              </w:rPr>
+            </w:pPr>
+            <w:r>
+              <w:rPr>
+                <w:rFonts w:eastAsia="Calibri" w:cs="Calibri" w:ascii="Calibri" w:hAnsi="Calibri"/>
+                <w:position w:val="0"/>
+                <w:sz w:val="22"/>
+                <w:sz w:val="22"/>
+                <w:szCs w:val="22"/>
+                <w:vertAlign w:val="baseline"/>
+              </w:rPr>
+            </w:r>
+          </w:p>
+          <w:p>
+            <w:pPr>
+              <w:pStyle w:val="Normal1"/>
+              <w:tabs>
+                <w:tab w:val="clear" w:pos="708"/>
+                <w:tab w:val="left" w:pos="750" w:leader="none"/>
+              </w:tabs>
+              <w:jc w:val="both"/>
+              <w:rPr>
+                <w:rFonts w:ascii="Calibri" w:hAnsi="Calibri" w:eastAsia="Calibri" w:cs="Calibri"/>
+                <w:position w:val="0"/>
+                <w:sz w:val="22"/>
+                <w:sz w:val="22"/>
+                <w:szCs w:val="22"/>
+                <w:vertAlign w:val="baseline"/>
+              </w:rPr>
+            </w:pPr>
+            <w:r>
+              <w:rPr>
+                <w:rFonts w:eastAsia="Calibri" w:cs="Calibri" w:ascii="Calibri" w:hAnsi="Calibri"/>
+                <w:position w:val="0"/>
+                <w:sz w:val="22"/>
+                <w:sz w:val="22"/>
+                <w:szCs w:val="22"/>
+                <w:vertAlign w:val="baseline"/>
+              </w:rPr>
+              <w:t>No. de sesiones</w:t>
+            </w:r>
+            <w:r>
+              <w:rPr>
+                <w:rFonts w:eastAsia="Calibri" w:cs="Calibri" w:ascii="Calibri" w:hAnsi="Calibri"/>
+                <w:b/>
+                <w:position w:val="0"/>
+                <w:sz w:val="22"/>
+                <w:sz w:val="22"/>
+                <w:szCs w:val="22"/>
+                <w:vertAlign w:val="baseline"/>
+              </w:rPr>
+              <w:t xml:space="preserve">: </w:t>
+            </w:r>
+            <w:r>
+              <w:rPr>
+                <w:rFonts w:eastAsia="Calibri" w:cs="Calibri" w:ascii="Calibri" w:hAnsi="Calibri"/>
+                <w:position w:val="0"/>
+                <w:sz w:val="22"/>
+                <w:sz w:val="22"/>
+                <w:szCs w:val="22"/>
+                <w:vertAlign w:val="baseline"/>
+              </w:rPr>
+              <w:t>4 sesiones.</w:t>
+            </w:r>
+          </w:p>
+          <w:p>
+            <w:pPr>
+              <w:pStyle w:val="Normal1"/>
+              <w:tabs>
+                <w:tab w:val="clear" w:pos="708"/>
+                <w:tab w:val="left" w:pos="750" w:leader="none"/>
+              </w:tabs>
+              <w:jc w:val="both"/>
+              <w:rPr>
+                <w:rFonts w:ascii="Calibri" w:hAnsi="Calibri" w:eastAsia="Calibri" w:cs="Calibri"/>
+                <w:position w:val="0"/>
+                <w:sz w:val="22"/>
+                <w:sz w:val="22"/>
+                <w:szCs w:val="22"/>
+                <w:vertAlign w:val="baseline"/>
+              </w:rPr>
+            </w:pPr>
+            <w:r>
+              <w:rPr>
+                <w:rFonts w:eastAsia="Calibri" w:cs="Calibri" w:ascii="Calibri" w:hAnsi="Calibri"/>
+                <w:position w:val="0"/>
+                <w:sz w:val="22"/>
+                <w:sz w:val="22"/>
+                <w:szCs w:val="22"/>
+                <w:vertAlign w:val="baseline"/>
+              </w:rPr>
+            </w:r>
+          </w:p>
+          <w:p>
+            <w:pPr>
+              <w:pStyle w:val="Normal1"/>
+              <w:keepNext w:val="false"/>
+              <w:keepLines w:val="false"/>
+              <w:widowControl/>
+              <w:numPr>
+                <w:ilvl w:val="0"/>
+                <w:numId w:val="2"/>
+              </w:numPr>
+              <w:shd w:val="clear" w:fill="auto"/>
+              <w:spacing w:lineRule="auto" w:line="240" w:before="0" w:after="0"/>
+              <w:ind w:hanging="360" w:left="360" w:right="0"/>
+              <w:jc w:val="both"/>
+              <w:rPr>
+                <w:rFonts w:ascii="Calibri" w:hAnsi="Calibri" w:eastAsia="Calibri" w:cs="Calibri"/>
+                <w:b w:val="false"/>
+                <w:i w:val="false"/>
+                <w:i w:val="false"/>
+                <w:caps w:val="false"/>
+                <w:smallCaps w:val="false"/>
+                <w:strike w:val="false"/>
+                <w:dstrike w:val="false"/>
+                <w:color w:val="000000"/>
+                <w:position w:val="0"/>
+                <w:sz w:val="22"/>
+                <w:sz w:val="22"/>
+                <w:szCs w:val="22"/>
+                <w:u w:val="none"/>
+                <w:shd w:fill="auto" w:val="clear"/>
+                <w:vertAlign w:val="baseline"/>
+              </w:rPr>
+            </w:pPr>
+            <w:r>
+              <w:rPr>
+                <w:rFonts w:eastAsia="Calibri" w:cs="Calibri" w:ascii="Calibri" w:hAnsi="Calibri"/>
+                <w:b w:val="false"/>
+                <w:i w:val="false"/>
+                <w:caps w:val="false"/>
+                <w:smallCaps w:val="false"/>
+                <w:strike w:val="false"/>
+                <w:dstrike w:val="false"/>
+                <w:color w:val="000000"/>
+                <w:position w:val="0"/>
+                <w:sz w:val="22"/>
+                <w:sz w:val="22"/>
+                <w:szCs w:val="22"/>
+                <w:u w:val="none"/>
+                <w:shd w:fill="auto" w:val="clear"/>
+                <w:vertAlign w:val="baseline"/>
+              </w:rPr>
+              <w:t>Estrategias didácticas para desarrollar el esquema aditivo y multiplicativo.</w:t>
+            </w:r>
+          </w:p>
+          <w:p>
+            <w:pPr>
+              <w:pStyle w:val="Normal1"/>
+              <w:tabs>
+                <w:tab w:val="clear" w:pos="708"/>
+                <w:tab w:val="left" w:pos="750" w:leader="none"/>
+              </w:tabs>
+              <w:jc w:val="both"/>
+              <w:rPr>
+                <w:rFonts w:ascii="Calibri" w:hAnsi="Calibri" w:eastAsia="Calibri" w:cs="Calibri"/>
+                <w:position w:val="0"/>
+                <w:sz w:val="22"/>
+                <w:sz w:val="22"/>
+                <w:szCs w:val="22"/>
+                <w:vertAlign w:val="baseline"/>
+              </w:rPr>
+            </w:pPr>
+            <w:r>
+              <w:rPr>
+                <w:rFonts w:eastAsia="Calibri" w:cs="Calibri" w:ascii="Calibri" w:hAnsi="Calibri"/>
+                <w:position w:val="0"/>
+                <w:sz w:val="22"/>
+                <w:sz w:val="22"/>
+                <w:szCs w:val="22"/>
+                <w:vertAlign w:val="baseline"/>
+              </w:rPr>
+            </w:r>
+          </w:p>
+          <w:p>
+            <w:pPr>
+              <w:pStyle w:val="Normal1"/>
+              <w:widowControl w:val="false"/>
+              <w:jc w:val="both"/>
+              <w:rPr>
+                <w:rFonts w:ascii="Calibri" w:hAnsi="Calibri" w:eastAsia="Calibri" w:cs="Calibri"/>
+                <w:position w:val="0"/>
+                <w:sz w:val="22"/>
+                <w:sz w:val="22"/>
+                <w:szCs w:val="22"/>
+                <w:vertAlign w:val="baseline"/>
+              </w:rPr>
+            </w:pPr>
+            <w:r>
+              <w:rPr>
+                <w:rFonts w:eastAsia="Calibri" w:cs="Calibri" w:ascii="Calibri" w:hAnsi="Calibri"/>
+                <w:b/>
+                <w:position w:val="0"/>
+                <w:sz w:val="22"/>
+                <w:sz w:val="22"/>
+                <w:szCs w:val="22"/>
+                <w:vertAlign w:val="baseline"/>
+              </w:rPr>
+              <w:t xml:space="preserve">Eje Problémico 4.  </w:t>
+            </w:r>
+            <w:r>
+              <w:rPr>
+                <w:rFonts w:eastAsia="Calibri" w:cs="Calibri" w:ascii="Calibri" w:hAnsi="Calibri"/>
+                <w:position w:val="0"/>
+                <w:sz w:val="22"/>
+                <w:sz w:val="22"/>
+                <w:szCs w:val="22"/>
+                <w:vertAlign w:val="baseline"/>
+              </w:rPr>
+              <w:t>Los números enteros</w:t>
+            </w:r>
+          </w:p>
+          <w:p>
+            <w:pPr>
+              <w:pStyle w:val="Normal1"/>
+              <w:keepNext w:val="false"/>
+              <w:keepLines w:val="false"/>
+              <w:widowControl w:val="false"/>
+              <w:shd w:val="clear" w:fill="auto"/>
+              <w:spacing w:lineRule="auto" w:line="240" w:before="0" w:after="0"/>
+              <w:ind w:hanging="0" w:left="708" w:right="0"/>
+              <w:jc w:val="both"/>
+              <w:rPr>
+                <w:rFonts w:ascii="Calibri" w:hAnsi="Calibri" w:eastAsia="Calibri" w:cs="Calibri"/>
+                <w:b w:val="false"/>
+                <w:i w:val="false"/>
+                <w:i w:val="false"/>
+                <w:caps w:val="false"/>
+                <w:smallCaps w:val="false"/>
+                <w:strike w:val="false"/>
+                <w:dstrike w:val="false"/>
+                <w:color w:val="000000"/>
+                <w:position w:val="0"/>
+                <w:sz w:val="22"/>
+                <w:sz w:val="22"/>
+                <w:szCs w:val="22"/>
+                <w:u w:val="none"/>
+                <w:shd w:fill="auto" w:val="clear"/>
+                <w:vertAlign w:val="baseline"/>
+              </w:rPr>
+            </w:pPr>
+            <w:r>
+              <w:rPr>
+                <w:rFonts w:eastAsia="Calibri" w:cs="Calibri" w:ascii="Calibri" w:hAnsi="Calibri"/>
+                <w:b w:val="false"/>
+                <w:i w:val="false"/>
+                <w:caps w:val="false"/>
+                <w:smallCaps w:val="false"/>
+                <w:strike w:val="false"/>
+                <w:dstrike w:val="false"/>
+                <w:color w:val="000000"/>
+                <w:position w:val="0"/>
+                <w:sz w:val="22"/>
+                <w:sz w:val="22"/>
+                <w:szCs w:val="22"/>
+                <w:u w:val="none"/>
+                <w:shd w:fill="auto" w:val="clear"/>
+                <w:vertAlign w:val="baseline"/>
+              </w:rPr>
+            </w:r>
+          </w:p>
+          <w:p>
+            <w:pPr>
+              <w:pStyle w:val="Normal1"/>
+              <w:widowControl w:val="false"/>
+              <w:jc w:val="both"/>
+              <w:rPr>
+                <w:rFonts w:ascii="Calibri" w:hAnsi="Calibri" w:eastAsia="Calibri" w:cs="Calibri"/>
+                <w:position w:val="0"/>
+                <w:sz w:val="22"/>
+                <w:sz w:val="22"/>
+                <w:szCs w:val="22"/>
+                <w:vertAlign w:val="baseline"/>
+              </w:rPr>
+            </w:pPr>
+            <w:r>
+              <w:rPr>
+                <w:rFonts w:eastAsia="Calibri" w:cs="Calibri" w:ascii="Calibri" w:hAnsi="Calibri"/>
+                <w:position w:val="0"/>
+                <w:sz w:val="22"/>
+                <w:sz w:val="22"/>
+                <w:szCs w:val="22"/>
+                <w:vertAlign w:val="baseline"/>
+              </w:rPr>
+              <w:t>Pregunta orientadora:</w:t>
+            </w:r>
+          </w:p>
+          <w:p>
+            <w:pPr>
+              <w:pStyle w:val="Normal1"/>
+              <w:widowControl w:val="false"/>
+              <w:jc w:val="both"/>
+              <w:rPr>
+                <w:rFonts w:ascii="Calibri" w:hAnsi="Calibri" w:eastAsia="Calibri" w:cs="Calibri"/>
+                <w:position w:val="0"/>
+                <w:sz w:val="22"/>
+                <w:sz w:val="22"/>
+                <w:szCs w:val="22"/>
+                <w:vertAlign w:val="baseline"/>
+              </w:rPr>
+            </w:pPr>
+            <w:r>
+              <w:rPr>
+                <w:rFonts w:eastAsia="Calibri" w:cs="Calibri" w:ascii="Calibri" w:hAnsi="Calibri"/>
+                <w:position w:val="0"/>
+                <w:sz w:val="22"/>
+                <w:sz w:val="22"/>
+                <w:szCs w:val="22"/>
+                <w:vertAlign w:val="baseline"/>
+              </w:rPr>
+              <w:t>¿Cuáles son los elementos básicos desde un punto de vista conceptual que pueden orientar significados de los enteros desde situaciones escolares?</w:t>
+            </w:r>
+          </w:p>
+          <w:p>
+            <w:pPr>
+              <w:pStyle w:val="Normal1"/>
+              <w:widowControl w:val="false"/>
+              <w:jc w:val="both"/>
+              <w:rPr>
+                <w:rFonts w:ascii="Calibri" w:hAnsi="Calibri" w:eastAsia="Calibri" w:cs="Calibri"/>
+                <w:position w:val="0"/>
+                <w:sz w:val="22"/>
+                <w:sz w:val="22"/>
+                <w:szCs w:val="22"/>
+                <w:vertAlign w:val="baseline"/>
+              </w:rPr>
+            </w:pPr>
+            <w:r>
+              <w:rPr>
+                <w:rFonts w:eastAsia="Calibri" w:cs="Calibri" w:ascii="Calibri" w:hAnsi="Calibri"/>
+                <w:position w:val="0"/>
+                <w:sz w:val="22"/>
+                <w:sz w:val="22"/>
+                <w:szCs w:val="22"/>
+                <w:vertAlign w:val="baseline"/>
+              </w:rPr>
+            </w:r>
+          </w:p>
+          <w:p>
+            <w:pPr>
+              <w:pStyle w:val="Normal1"/>
+              <w:tabs>
+                <w:tab w:val="clear" w:pos="708"/>
+                <w:tab w:val="left" w:pos="750" w:leader="none"/>
+              </w:tabs>
+              <w:jc w:val="both"/>
+              <w:rPr>
+                <w:rFonts w:ascii="Calibri" w:hAnsi="Calibri" w:eastAsia="Calibri" w:cs="Calibri"/>
+                <w:position w:val="0"/>
+                <w:sz w:val="22"/>
+                <w:sz w:val="22"/>
+                <w:szCs w:val="22"/>
+                <w:vertAlign w:val="baseline"/>
+              </w:rPr>
+            </w:pPr>
+            <w:r>
+              <w:rPr>
+                <w:rFonts w:eastAsia="Calibri" w:cs="Calibri" w:ascii="Calibri" w:hAnsi="Calibri"/>
+                <w:position w:val="0"/>
+                <w:sz w:val="22"/>
+                <w:sz w:val="22"/>
+                <w:szCs w:val="22"/>
+                <w:vertAlign w:val="baseline"/>
+              </w:rPr>
+              <w:t>No. de sesiones</w:t>
+            </w:r>
+            <w:r>
+              <w:rPr>
+                <w:rFonts w:eastAsia="Calibri" w:cs="Calibri" w:ascii="Calibri" w:hAnsi="Calibri"/>
+                <w:b/>
+                <w:position w:val="0"/>
+                <w:sz w:val="22"/>
+                <w:sz w:val="22"/>
+                <w:szCs w:val="22"/>
+                <w:vertAlign w:val="baseline"/>
+              </w:rPr>
+              <w:t xml:space="preserve">: </w:t>
+            </w:r>
+            <w:r>
+              <w:rPr>
+                <w:rFonts w:eastAsia="Calibri" w:cs="Calibri" w:ascii="Calibri" w:hAnsi="Calibri"/>
+                <w:position w:val="0"/>
+                <w:sz w:val="22"/>
+                <w:sz w:val="22"/>
+                <w:szCs w:val="22"/>
+                <w:vertAlign w:val="baseline"/>
+              </w:rPr>
+              <w:t>2 sesiones.</w:t>
+            </w:r>
+          </w:p>
+          <w:p>
+            <w:pPr>
+              <w:pStyle w:val="Normal1"/>
+              <w:keepNext w:val="false"/>
+              <w:keepLines w:val="false"/>
+              <w:widowControl/>
+              <w:numPr>
+                <w:ilvl w:val="0"/>
+                <w:numId w:val="2"/>
+              </w:numPr>
+              <w:shd w:val="clear" w:fill="auto"/>
+              <w:spacing w:lineRule="auto" w:line="240" w:before="0" w:after="0"/>
+              <w:ind w:hanging="360" w:left="360" w:right="0"/>
+              <w:jc w:val="both"/>
+              <w:rPr>
+                <w:rFonts w:ascii="Calibri" w:hAnsi="Calibri" w:eastAsia="Calibri" w:cs="Calibri"/>
+                <w:b w:val="false"/>
+                <w:i w:val="false"/>
+                <w:i w:val="false"/>
+                <w:caps w:val="false"/>
+                <w:smallCaps w:val="false"/>
+                <w:strike w:val="false"/>
+                <w:dstrike w:val="false"/>
+                <w:color w:val="000000"/>
+                <w:position w:val="0"/>
+                <w:sz w:val="22"/>
+                <w:sz w:val="22"/>
+                <w:szCs w:val="22"/>
+                <w:u w:val="none"/>
+                <w:shd w:fill="auto" w:val="clear"/>
+                <w:vertAlign w:val="baseline"/>
+              </w:rPr>
+            </w:pPr>
+            <w:r>
+              <w:rPr>
+                <w:rFonts w:eastAsia="Calibri" w:cs="Calibri" w:ascii="Calibri" w:hAnsi="Calibri"/>
+                <w:b w:val="false"/>
+                <w:i w:val="false"/>
+                <w:caps w:val="false"/>
+                <w:smallCaps w:val="false"/>
+                <w:strike w:val="false"/>
+                <w:dstrike w:val="false"/>
+                <w:color w:val="000000"/>
+                <w:position w:val="0"/>
+                <w:sz w:val="22"/>
+                <w:sz w:val="22"/>
+                <w:szCs w:val="22"/>
+                <w:u w:val="none"/>
+                <w:shd w:fill="auto" w:val="clear"/>
+                <w:vertAlign w:val="baseline"/>
+              </w:rPr>
+              <w:t>Significados de los números enteros y estrategias de enseñanza en el aula.</w:t>
+            </w:r>
+          </w:p>
+          <w:p>
+            <w:pPr>
+              <w:pStyle w:val="Normal1"/>
+              <w:keepNext w:val="false"/>
+              <w:keepLines w:val="false"/>
+              <w:widowControl/>
+              <w:shd w:val="clear" w:fill="auto"/>
+              <w:spacing w:lineRule="auto" w:line="240" w:before="0" w:after="0"/>
+              <w:ind w:hanging="0" w:left="360" w:right="0"/>
+              <w:jc w:val="both"/>
+              <w:rPr>
+                <w:rFonts w:ascii="Calibri" w:hAnsi="Calibri" w:eastAsia="Calibri" w:cs="Calibri"/>
+                <w:b w:val="false"/>
+                <w:i w:val="false"/>
+                <w:i w:val="false"/>
+                <w:caps w:val="false"/>
+                <w:smallCaps w:val="false"/>
+                <w:strike w:val="false"/>
+                <w:dstrike w:val="false"/>
+                <w:color w:val="000000"/>
+                <w:position w:val="0"/>
+                <w:sz w:val="22"/>
+                <w:sz w:val="22"/>
+                <w:szCs w:val="22"/>
+                <w:u w:val="none"/>
+                <w:shd w:fill="auto" w:val="clear"/>
+                <w:vertAlign w:val="baseline"/>
+              </w:rPr>
+            </w:pPr>
+            <w:r>
+              <w:rPr>
+                <w:rFonts w:eastAsia="Calibri" w:cs="Calibri" w:ascii="Calibri" w:hAnsi="Calibri"/>
+                <w:b w:val="false"/>
+                <w:i w:val="false"/>
+                <w:caps w:val="false"/>
+                <w:smallCaps w:val="false"/>
+                <w:strike w:val="false"/>
+                <w:dstrike w:val="false"/>
+                <w:color w:val="000000"/>
+                <w:position w:val="0"/>
+                <w:sz w:val="22"/>
+                <w:sz w:val="22"/>
+                <w:szCs w:val="22"/>
+                <w:u w:val="none"/>
+                <w:shd w:fill="auto" w:val="clear"/>
+                <w:vertAlign w:val="baseline"/>
+              </w:rPr>
+            </w:r>
+          </w:p>
+          <w:p>
+            <w:pPr>
+              <w:pStyle w:val="Normal1"/>
+              <w:widowControl w:val="false"/>
+              <w:jc w:val="both"/>
+              <w:rPr>
+                <w:rFonts w:ascii="Calibri" w:hAnsi="Calibri" w:eastAsia="Calibri" w:cs="Calibri"/>
+                <w:position w:val="0"/>
+                <w:sz w:val="22"/>
+                <w:sz w:val="22"/>
+                <w:szCs w:val="22"/>
+                <w:vertAlign w:val="baseline"/>
+              </w:rPr>
+            </w:pPr>
+            <w:r>
+              <w:rPr>
+                <w:rFonts w:eastAsia="Calibri" w:cs="Calibri" w:ascii="Calibri" w:hAnsi="Calibri"/>
+                <w:b/>
+                <w:position w:val="0"/>
+                <w:sz w:val="22"/>
+                <w:sz w:val="22"/>
+                <w:szCs w:val="22"/>
+                <w:vertAlign w:val="baseline"/>
+              </w:rPr>
+              <w:t xml:space="preserve">Eje Problémico 5.  </w:t>
+            </w:r>
+            <w:r>
+              <w:rPr>
+                <w:rFonts w:eastAsia="Calibri" w:cs="Calibri" w:ascii="Calibri" w:hAnsi="Calibri"/>
+                <w:position w:val="0"/>
+                <w:sz w:val="22"/>
+                <w:sz w:val="22"/>
+                <w:szCs w:val="22"/>
+                <w:vertAlign w:val="baseline"/>
+              </w:rPr>
+              <w:t>Números racionales, razones y proporciones</w:t>
+            </w:r>
+          </w:p>
+          <w:p>
+            <w:pPr>
+              <w:pStyle w:val="Normal1"/>
+              <w:keepNext w:val="false"/>
+              <w:keepLines w:val="false"/>
+              <w:widowControl w:val="false"/>
+              <w:shd w:val="clear" w:fill="auto"/>
+              <w:spacing w:lineRule="auto" w:line="240" w:before="0" w:after="0"/>
+              <w:ind w:hanging="0" w:left="708" w:right="0"/>
+              <w:jc w:val="both"/>
+              <w:rPr>
+                <w:rFonts w:ascii="Calibri" w:hAnsi="Calibri" w:eastAsia="Calibri" w:cs="Calibri"/>
+                <w:b w:val="false"/>
+                <w:i w:val="false"/>
+                <w:i w:val="false"/>
+                <w:caps w:val="false"/>
+                <w:smallCaps w:val="false"/>
+                <w:strike w:val="false"/>
+                <w:dstrike w:val="false"/>
+                <w:color w:val="000000"/>
+                <w:position w:val="0"/>
+                <w:sz w:val="22"/>
+                <w:sz w:val="22"/>
+                <w:szCs w:val="22"/>
+                <w:u w:val="none"/>
+                <w:shd w:fill="auto" w:val="clear"/>
+                <w:vertAlign w:val="baseline"/>
+              </w:rPr>
+            </w:pPr>
+            <w:r>
+              <w:rPr>
+                <w:rFonts w:eastAsia="Calibri" w:cs="Calibri" w:ascii="Calibri" w:hAnsi="Calibri"/>
+                <w:b w:val="false"/>
+                <w:i w:val="false"/>
+                <w:caps w:val="false"/>
+                <w:smallCaps w:val="false"/>
+                <w:strike w:val="false"/>
+                <w:dstrike w:val="false"/>
+                <w:color w:val="000000"/>
+                <w:position w:val="0"/>
+                <w:sz w:val="22"/>
+                <w:sz w:val="22"/>
+                <w:szCs w:val="22"/>
+                <w:u w:val="none"/>
+                <w:shd w:fill="auto" w:val="clear"/>
+                <w:vertAlign w:val="baseline"/>
+              </w:rPr>
+            </w:r>
+          </w:p>
+          <w:p>
+            <w:pPr>
+              <w:pStyle w:val="Normal1"/>
+              <w:widowControl w:val="false"/>
+              <w:jc w:val="both"/>
+              <w:rPr>
+                <w:rFonts w:ascii="Calibri" w:hAnsi="Calibri" w:eastAsia="Calibri" w:cs="Calibri"/>
+                <w:position w:val="0"/>
+                <w:sz w:val="22"/>
+                <w:sz w:val="22"/>
+                <w:szCs w:val="22"/>
+                <w:vertAlign w:val="baseline"/>
+              </w:rPr>
+            </w:pPr>
+            <w:r>
+              <w:rPr>
+                <w:rFonts w:eastAsia="Calibri" w:cs="Calibri" w:ascii="Calibri" w:hAnsi="Calibri"/>
+                <w:position w:val="0"/>
+                <w:sz w:val="22"/>
+                <w:sz w:val="22"/>
+                <w:szCs w:val="22"/>
+                <w:vertAlign w:val="baseline"/>
+              </w:rPr>
+              <w:t>Preguntas orientadoras:</w:t>
+            </w:r>
+          </w:p>
+          <w:p>
+            <w:pPr>
+              <w:pStyle w:val="Normal1"/>
+              <w:widowControl w:val="false"/>
+              <w:jc w:val="both"/>
+              <w:rPr>
+                <w:rFonts w:ascii="Calibri" w:hAnsi="Calibri" w:eastAsia="Calibri" w:cs="Calibri"/>
+                <w:position w:val="0"/>
+                <w:sz w:val="22"/>
+                <w:sz w:val="22"/>
+                <w:szCs w:val="22"/>
+                <w:vertAlign w:val="baseline"/>
+              </w:rPr>
+            </w:pPr>
+            <w:r>
+              <w:rPr>
+                <w:rFonts w:eastAsia="Calibri" w:cs="Calibri" w:ascii="Calibri" w:hAnsi="Calibri"/>
+                <w:position w:val="0"/>
+                <w:sz w:val="22"/>
+                <w:sz w:val="22"/>
+                <w:szCs w:val="22"/>
+                <w:vertAlign w:val="baseline"/>
+              </w:rPr>
+              <w:t>¿Qué conexión tienen los contextos de medida con las relaciones y procedimientos asociados a la resolución de problemas en contextos de los números racionales?</w:t>
+            </w:r>
+          </w:p>
+          <w:p>
+            <w:pPr>
+              <w:pStyle w:val="Normal1"/>
+              <w:widowControl w:val="false"/>
+              <w:jc w:val="both"/>
+              <w:rPr>
+                <w:rFonts w:ascii="Calibri" w:hAnsi="Calibri" w:eastAsia="Calibri" w:cs="Calibri"/>
+                <w:position w:val="0"/>
+                <w:sz w:val="22"/>
+                <w:sz w:val="22"/>
+                <w:szCs w:val="22"/>
+                <w:vertAlign w:val="baseline"/>
+              </w:rPr>
+            </w:pPr>
+            <w:r>
+              <w:rPr>
+                <w:rFonts w:eastAsia="Calibri" w:cs="Calibri" w:ascii="Calibri" w:hAnsi="Calibri"/>
+                <w:position w:val="0"/>
+                <w:sz w:val="22"/>
+                <w:sz w:val="22"/>
+                <w:szCs w:val="22"/>
+                <w:vertAlign w:val="baseline"/>
+              </w:rPr>
+              <w:t>¿Cómo pasar del esquema multiplicativo a la solución de situaciones que desarrollen razonamiento proporcional?</w:t>
+            </w:r>
+          </w:p>
+          <w:p>
+            <w:pPr>
+              <w:pStyle w:val="Normal1"/>
+              <w:jc w:val="both"/>
+              <w:rPr>
+                <w:rFonts w:ascii="Calibri" w:hAnsi="Calibri" w:eastAsia="Calibri" w:cs="Calibri"/>
+                <w:b w:val="false"/>
+                <w:position w:val="0"/>
+                <w:sz w:val="22"/>
+                <w:sz w:val="22"/>
+                <w:szCs w:val="22"/>
+                <w:vertAlign w:val="baseline"/>
+              </w:rPr>
+            </w:pPr>
+            <w:r>
+              <w:rPr>
+                <w:rFonts w:eastAsia="Calibri" w:cs="Calibri" w:ascii="Calibri" w:hAnsi="Calibri"/>
+                <w:b w:val="false"/>
+                <w:position w:val="0"/>
+                <w:sz w:val="22"/>
+                <w:sz w:val="22"/>
+                <w:szCs w:val="22"/>
+                <w:vertAlign w:val="baseline"/>
+              </w:rPr>
+            </w:r>
+          </w:p>
+          <w:p>
+            <w:pPr>
+              <w:pStyle w:val="Normal1"/>
+              <w:tabs>
+                <w:tab w:val="clear" w:pos="708"/>
+                <w:tab w:val="left" w:pos="750" w:leader="none"/>
+              </w:tabs>
+              <w:jc w:val="both"/>
+              <w:rPr>
+                <w:rFonts w:ascii="Calibri" w:hAnsi="Calibri" w:eastAsia="Calibri" w:cs="Calibri"/>
+                <w:position w:val="0"/>
+                <w:sz w:val="22"/>
+                <w:sz w:val="22"/>
+                <w:szCs w:val="22"/>
+                <w:vertAlign w:val="baseline"/>
+              </w:rPr>
+            </w:pPr>
+            <w:r>
+              <w:rPr>
+                <w:rFonts w:eastAsia="Calibri" w:cs="Calibri" w:ascii="Calibri" w:hAnsi="Calibri"/>
+                <w:position w:val="0"/>
+                <w:sz w:val="22"/>
+                <w:sz w:val="22"/>
+                <w:szCs w:val="22"/>
+                <w:vertAlign w:val="baseline"/>
+              </w:rPr>
+              <w:t>No. de sesiones</w:t>
+            </w:r>
+            <w:r>
+              <w:rPr>
+                <w:rFonts w:eastAsia="Calibri" w:cs="Calibri" w:ascii="Calibri" w:hAnsi="Calibri"/>
+                <w:b/>
+                <w:position w:val="0"/>
+                <w:sz w:val="22"/>
+                <w:sz w:val="22"/>
+                <w:szCs w:val="22"/>
+                <w:vertAlign w:val="baseline"/>
+              </w:rPr>
+              <w:t xml:space="preserve">: </w:t>
+            </w:r>
+            <w:r>
+              <w:rPr>
+                <w:rFonts w:eastAsia="Calibri" w:cs="Calibri" w:ascii="Calibri" w:hAnsi="Calibri"/>
+                <w:position w:val="0"/>
+                <w:sz w:val="22"/>
+                <w:sz w:val="22"/>
+                <w:szCs w:val="22"/>
+                <w:vertAlign w:val="baseline"/>
+              </w:rPr>
+              <w:t>2 sesiones.</w:t>
+            </w:r>
+          </w:p>
+          <w:p>
+            <w:pPr>
+              <w:pStyle w:val="Normal1"/>
+              <w:jc w:val="both"/>
+              <w:rPr>
+                <w:rFonts w:ascii="Calibri" w:hAnsi="Calibri" w:eastAsia="Calibri" w:cs="Calibri"/>
+                <w:b w:val="false"/>
+                <w:position w:val="0"/>
+                <w:sz w:val="22"/>
+                <w:sz w:val="22"/>
+                <w:szCs w:val="22"/>
+                <w:vertAlign w:val="baseline"/>
+              </w:rPr>
+            </w:pPr>
+            <w:r>
+              <w:rPr>
+                <w:rFonts w:eastAsia="Calibri" w:cs="Calibri" w:ascii="Calibri" w:hAnsi="Calibri"/>
+                <w:b w:val="false"/>
+                <w:position w:val="0"/>
+                <w:sz w:val="22"/>
+                <w:sz w:val="22"/>
+                <w:szCs w:val="22"/>
+                <w:vertAlign w:val="baseline"/>
+              </w:rPr>
+            </w:r>
+          </w:p>
+          <w:p>
+            <w:pPr>
+              <w:pStyle w:val="Normal1"/>
+              <w:keepNext w:val="false"/>
+              <w:keepLines w:val="false"/>
+              <w:widowControl/>
+              <w:numPr>
+                <w:ilvl w:val="0"/>
+                <w:numId w:val="2"/>
+              </w:numPr>
+              <w:shd w:val="clear" w:fill="auto"/>
+              <w:spacing w:lineRule="auto" w:line="240" w:before="0" w:after="0"/>
+              <w:ind w:hanging="360" w:left="360" w:right="0"/>
+              <w:jc w:val="both"/>
+              <w:rPr>
+                <w:rFonts w:ascii="Calibri" w:hAnsi="Calibri" w:eastAsia="Calibri" w:cs="Calibri"/>
+                <w:b w:val="false"/>
+                <w:i w:val="false"/>
+                <w:i w:val="false"/>
+                <w:caps w:val="false"/>
+                <w:smallCaps w:val="false"/>
+                <w:strike w:val="false"/>
+                <w:dstrike w:val="false"/>
+                <w:color w:val="000000"/>
+                <w:position w:val="0"/>
+                <w:sz w:val="22"/>
+                <w:sz w:val="22"/>
+                <w:szCs w:val="22"/>
+                <w:u w:val="none"/>
+                <w:shd w:fill="auto" w:val="clear"/>
+                <w:vertAlign w:val="baseline"/>
+              </w:rPr>
+            </w:pPr>
+            <w:r>
+              <w:rPr>
+                <w:rFonts w:eastAsia="Calibri" w:cs="Calibri" w:ascii="Calibri" w:hAnsi="Calibri"/>
+                <w:b w:val="false"/>
+                <w:i w:val="false"/>
+                <w:caps w:val="false"/>
+                <w:smallCaps w:val="false"/>
+                <w:strike w:val="false"/>
+                <w:dstrike w:val="false"/>
+                <w:color w:val="000000"/>
+                <w:position w:val="0"/>
+                <w:sz w:val="22"/>
+                <w:sz w:val="22"/>
+                <w:szCs w:val="22"/>
+                <w:u w:val="none"/>
+                <w:shd w:fill="auto" w:val="clear"/>
+                <w:vertAlign w:val="baseline"/>
+              </w:rPr>
+              <w:t>Conceptualización del número racional.</w:t>
+            </w:r>
+          </w:p>
+          <w:p>
+            <w:pPr>
+              <w:pStyle w:val="Normal1"/>
+              <w:keepNext w:val="false"/>
+              <w:keepLines w:val="false"/>
+              <w:widowControl/>
+              <w:numPr>
+                <w:ilvl w:val="0"/>
+                <w:numId w:val="2"/>
+              </w:numPr>
+              <w:shd w:val="clear" w:fill="auto"/>
+              <w:spacing w:lineRule="auto" w:line="240" w:before="0" w:after="0"/>
+              <w:ind w:hanging="360" w:left="360" w:right="0"/>
+              <w:jc w:val="both"/>
+              <w:rPr>
+                <w:rFonts w:ascii="Calibri" w:hAnsi="Calibri" w:eastAsia="Calibri" w:cs="Calibri"/>
+                <w:b w:val="false"/>
+                <w:i w:val="false"/>
+                <w:i w:val="false"/>
+                <w:caps w:val="false"/>
+                <w:smallCaps w:val="false"/>
+                <w:strike w:val="false"/>
+                <w:dstrike w:val="false"/>
+                <w:color w:val="000000"/>
+                <w:position w:val="0"/>
+                <w:sz w:val="22"/>
+                <w:sz w:val="22"/>
+                <w:szCs w:val="22"/>
+                <w:u w:val="none"/>
+                <w:shd w:fill="auto" w:val="clear"/>
+                <w:vertAlign w:val="baseline"/>
+              </w:rPr>
+            </w:pPr>
+            <w:r>
+              <w:rPr>
+                <w:rFonts w:eastAsia="Calibri" w:cs="Calibri" w:ascii="Calibri" w:hAnsi="Calibri"/>
+                <w:b w:val="false"/>
+                <w:i w:val="false"/>
+                <w:caps w:val="false"/>
+                <w:smallCaps w:val="false"/>
+                <w:strike w:val="false"/>
+                <w:dstrike w:val="false"/>
+                <w:color w:val="000000"/>
+                <w:position w:val="0"/>
+                <w:sz w:val="22"/>
+                <w:sz w:val="22"/>
+                <w:szCs w:val="22"/>
+                <w:u w:val="none"/>
+                <w:shd w:fill="auto" w:val="clear"/>
+                <w:vertAlign w:val="baseline"/>
+              </w:rPr>
+              <w:t>Estrategias para la enseñanza en el aula de las diferentes representaciones del conjunto numérico: fracción, porcentaje, decimal y gráfico.</w:t>
+            </w:r>
+          </w:p>
+          <w:p>
+            <w:pPr>
+              <w:pStyle w:val="Normal1"/>
+              <w:jc w:val="both"/>
+              <w:rPr>
+                <w:rFonts w:ascii="Calibri" w:hAnsi="Calibri" w:eastAsia="Calibri" w:cs="Calibri"/>
+                <w:b w:val="false"/>
+                <w:position w:val="0"/>
+                <w:sz w:val="22"/>
+                <w:sz w:val="22"/>
+                <w:szCs w:val="22"/>
+                <w:vertAlign w:val="baseline"/>
+              </w:rPr>
+            </w:pPr>
+            <w:r>
+              <w:rPr>
+                <w:rFonts w:eastAsia="Calibri" w:cs="Calibri" w:ascii="Calibri" w:hAnsi="Calibri"/>
+                <w:b w:val="false"/>
+                <w:position w:val="0"/>
+                <w:sz w:val="22"/>
+                <w:sz w:val="22"/>
+                <w:szCs w:val="22"/>
+                <w:vertAlign w:val="baseline"/>
+              </w:rPr>
+            </w:r>
+          </w:p>
+          <w:p>
+            <w:pPr>
+              <w:pStyle w:val="Normal1"/>
+              <w:jc w:val="both"/>
+              <w:rPr>
+                <w:rFonts w:ascii="Calibri" w:hAnsi="Calibri" w:eastAsia="Calibri" w:cs="Calibri"/>
+                <w:b w:val="false"/>
+                <w:position w:val="0"/>
+                <w:sz w:val="22"/>
+                <w:sz w:val="22"/>
+                <w:szCs w:val="22"/>
+                <w:vertAlign w:val="baseline"/>
+              </w:rPr>
+            </w:pPr>
+            <w:r>
+              <w:rPr>
+                <w:rFonts w:eastAsia="Calibri" w:cs="Calibri" w:ascii="Calibri" w:hAnsi="Calibri"/>
+                <w:b/>
+                <w:position w:val="0"/>
+                <w:sz w:val="22"/>
+                <w:sz w:val="22"/>
+                <w:szCs w:val="22"/>
+                <w:vertAlign w:val="baseline"/>
+              </w:rPr>
+              <w:t xml:space="preserve">Eje Problémico 6.  </w:t>
+            </w:r>
+            <w:r>
+              <w:rPr>
+                <w:rFonts w:eastAsia="Calibri" w:cs="Calibri" w:ascii="Calibri" w:hAnsi="Calibri"/>
+                <w:position w:val="0"/>
+                <w:sz w:val="22"/>
+                <w:sz w:val="22"/>
+                <w:szCs w:val="22"/>
+                <w:vertAlign w:val="baseline"/>
+              </w:rPr>
+              <w:t>Análisis y reflexión a partir del diseño e implementación de actividades de aprendizaje</w:t>
+            </w:r>
+          </w:p>
+          <w:p>
+            <w:pPr>
+              <w:pStyle w:val="Normal1"/>
+              <w:jc w:val="both"/>
+              <w:rPr>
+                <w:rFonts w:ascii="Calibri" w:hAnsi="Calibri" w:eastAsia="Calibri" w:cs="Calibri"/>
+                <w:b w:val="false"/>
+                <w:position w:val="0"/>
+                <w:sz w:val="22"/>
+                <w:sz w:val="22"/>
+                <w:szCs w:val="22"/>
+                <w:vertAlign w:val="baseline"/>
+              </w:rPr>
+            </w:pPr>
+            <w:r>
+              <w:rPr>
+                <w:rFonts w:eastAsia="Calibri" w:cs="Calibri" w:ascii="Calibri" w:hAnsi="Calibri"/>
+                <w:b w:val="false"/>
+                <w:position w:val="0"/>
+                <w:sz w:val="22"/>
+                <w:sz w:val="22"/>
+                <w:szCs w:val="22"/>
+                <w:vertAlign w:val="baseline"/>
+              </w:rPr>
+            </w:r>
+          </w:p>
+          <w:p>
+            <w:pPr>
+              <w:pStyle w:val="Normal1"/>
+              <w:jc w:val="both"/>
+              <w:rPr>
+                <w:rFonts w:ascii="Calibri" w:hAnsi="Calibri" w:eastAsia="Calibri" w:cs="Calibri"/>
+                <w:position w:val="0"/>
+                <w:sz w:val="22"/>
+                <w:sz w:val="22"/>
+                <w:szCs w:val="22"/>
+                <w:vertAlign w:val="baseline"/>
+              </w:rPr>
+            </w:pPr>
+            <w:r>
+              <w:rPr>
+                <w:rFonts w:eastAsia="Calibri" w:cs="Calibri" w:ascii="Calibri" w:hAnsi="Calibri"/>
+                <w:position w:val="0"/>
+                <w:sz w:val="22"/>
+                <w:sz w:val="22"/>
+                <w:szCs w:val="22"/>
+                <w:vertAlign w:val="baseline"/>
+              </w:rPr>
+              <w:t>Pregunta orientadora:</w:t>
+            </w:r>
+          </w:p>
+          <w:p>
+            <w:pPr>
+              <w:pStyle w:val="Normal1"/>
+              <w:jc w:val="both"/>
+              <w:rPr>
+                <w:rFonts w:ascii="Calibri" w:hAnsi="Calibri" w:eastAsia="Calibri" w:cs="Calibri"/>
+                <w:position w:val="0"/>
+                <w:sz w:val="22"/>
+                <w:sz w:val="22"/>
+                <w:szCs w:val="22"/>
+                <w:vertAlign w:val="baseline"/>
+              </w:rPr>
+            </w:pPr>
+            <w:r>
+              <w:rPr>
+                <w:rFonts w:eastAsia="Calibri" w:cs="Calibri" w:ascii="Calibri" w:hAnsi="Calibri"/>
+                <w:position w:val="0"/>
+                <w:sz w:val="22"/>
+                <w:sz w:val="22"/>
+                <w:szCs w:val="22"/>
+                <w:vertAlign w:val="baseline"/>
+              </w:rPr>
+              <w:t>¿Cómo articular elementos pedagógicos y didácticos en el diseño de situaciones de aprendizaje en torno al pensamiento numérico escolar?</w:t>
+            </w:r>
+          </w:p>
+          <w:p>
+            <w:pPr>
+              <w:pStyle w:val="Normal1"/>
+              <w:jc w:val="both"/>
+              <w:rPr>
+                <w:rFonts w:ascii="Calibri" w:hAnsi="Calibri" w:eastAsia="Calibri" w:cs="Calibri"/>
+                <w:position w:val="0"/>
+                <w:sz w:val="22"/>
+                <w:sz w:val="22"/>
+                <w:szCs w:val="22"/>
+                <w:vertAlign w:val="baseline"/>
+              </w:rPr>
+            </w:pPr>
+            <w:r>
+              <w:rPr>
+                <w:rFonts w:eastAsia="Calibri" w:cs="Calibri" w:ascii="Calibri" w:hAnsi="Calibri"/>
+                <w:position w:val="0"/>
+                <w:sz w:val="22"/>
+                <w:sz w:val="22"/>
+                <w:szCs w:val="22"/>
+                <w:vertAlign w:val="baseline"/>
+              </w:rPr>
+            </w:r>
+          </w:p>
+          <w:p>
+            <w:pPr>
+              <w:pStyle w:val="Normal1"/>
+              <w:tabs>
+                <w:tab w:val="clear" w:pos="708"/>
+                <w:tab w:val="left" w:pos="750" w:leader="none"/>
+              </w:tabs>
+              <w:jc w:val="both"/>
+              <w:rPr>
+                <w:rFonts w:ascii="Calibri" w:hAnsi="Calibri" w:eastAsia="Calibri" w:cs="Calibri"/>
+                <w:position w:val="0"/>
+                <w:sz w:val="22"/>
+                <w:sz w:val="22"/>
+                <w:szCs w:val="22"/>
+                <w:vertAlign w:val="baseline"/>
+              </w:rPr>
+            </w:pPr>
+            <w:r>
+              <w:rPr>
+                <w:rFonts w:eastAsia="Calibri" w:cs="Calibri" w:ascii="Calibri" w:hAnsi="Calibri"/>
+                <w:position w:val="0"/>
+                <w:sz w:val="22"/>
+                <w:sz w:val="22"/>
+                <w:szCs w:val="22"/>
+                <w:vertAlign w:val="baseline"/>
+              </w:rPr>
+              <w:t>No. de sesiones</w:t>
+            </w:r>
+            <w:r>
+              <w:rPr>
+                <w:rFonts w:eastAsia="Calibri" w:cs="Calibri" w:ascii="Calibri" w:hAnsi="Calibri"/>
+                <w:b/>
+                <w:position w:val="0"/>
+                <w:sz w:val="22"/>
+                <w:sz w:val="22"/>
+                <w:szCs w:val="22"/>
+                <w:vertAlign w:val="baseline"/>
+              </w:rPr>
+              <w:t xml:space="preserve">: </w:t>
+            </w:r>
+            <w:r>
+              <w:rPr>
+                <w:rFonts w:eastAsia="Calibri" w:cs="Calibri" w:ascii="Calibri" w:hAnsi="Calibri"/>
+                <w:position w:val="0"/>
+                <w:sz w:val="22"/>
+                <w:sz w:val="22"/>
+                <w:szCs w:val="22"/>
+                <w:vertAlign w:val="baseline"/>
+              </w:rPr>
+              <w:t>2 sesiones.</w:t>
+            </w:r>
+          </w:p>
+          <w:p>
+            <w:pPr>
+              <w:pStyle w:val="Normal1"/>
+              <w:jc w:val="both"/>
+              <w:rPr>
+                <w:rFonts w:ascii="Calibri" w:hAnsi="Calibri" w:eastAsia="Calibri" w:cs="Calibri"/>
+                <w:position w:val="0"/>
+                <w:sz w:val="24"/>
+                <w:sz w:val="24"/>
+                <w:vertAlign w:val="baseline"/>
+              </w:rPr>
+            </w:pPr>
+            <w:r>
+              <w:rPr>
+                <w:rFonts w:eastAsia="Calibri" w:cs="Calibri" w:ascii="Calibri" w:hAnsi="Calibri"/>
+                <w:position w:val="0"/>
+                <w:sz w:val="24"/>
+                <w:sz w:val="24"/>
+                <w:vertAlign w:val="baseline"/>
+              </w:rPr>
+            </w:r>
+          </w:p>
+          <w:p>
+            <w:pPr>
+              <w:pStyle w:val="Normal1"/>
+              <w:keepNext w:val="false"/>
+              <w:keepLines w:val="false"/>
+              <w:widowControl/>
+              <w:numPr>
+                <w:ilvl w:val="0"/>
+                <w:numId w:val="4"/>
+              </w:numPr>
+              <w:shd w:val="clear" w:fill="auto"/>
+              <w:spacing w:lineRule="auto" w:line="240" w:before="0" w:after="0"/>
+              <w:ind w:hanging="360" w:left="360" w:right="0"/>
+              <w:jc w:val="both"/>
+              <w:rPr>
+                <w:rFonts w:ascii="Calibri" w:hAnsi="Calibri" w:eastAsia="Calibri" w:cs="Calibri"/>
+                <w:b w:val="false"/>
+                <w:i w:val="false"/>
+                <w:i w:val="false"/>
+                <w:caps w:val="false"/>
+                <w:smallCaps w:val="false"/>
+                <w:strike w:val="false"/>
+                <w:dstrike w:val="false"/>
+                <w:color w:val="000000"/>
+                <w:position w:val="0"/>
+                <w:sz w:val="22"/>
+                <w:sz w:val="22"/>
+                <w:szCs w:val="22"/>
+                <w:u w:val="none"/>
+                <w:shd w:fill="auto" w:val="clear"/>
+                <w:vertAlign w:val="baseline"/>
+              </w:rPr>
+            </w:pPr>
+            <w:r>
+              <w:rPr>
+                <w:rFonts w:eastAsia="Calibri" w:cs="Calibri" w:ascii="Calibri" w:hAnsi="Calibri"/>
+                <w:b w:val="false"/>
+                <w:i w:val="false"/>
+                <w:caps w:val="false"/>
+                <w:smallCaps w:val="false"/>
+                <w:strike w:val="false"/>
+                <w:dstrike w:val="false"/>
+                <w:color w:val="000000"/>
+                <w:position w:val="0"/>
+                <w:sz w:val="22"/>
+                <w:sz w:val="22"/>
+                <w:szCs w:val="22"/>
+                <w:u w:val="none"/>
+                <w:shd w:fill="auto" w:val="clear"/>
+                <w:vertAlign w:val="baseline"/>
+              </w:rPr>
+              <w:t>Diseño, implementación y reflexión de una práctica relacionada con el pensamiento numérico en la escuela</w:t>
+            </w:r>
+          </w:p>
+          <w:p>
+            <w:pPr>
+              <w:pStyle w:val="Normal1"/>
+              <w:jc w:val="both"/>
+              <w:rPr>
+                <w:rFonts w:ascii="Calibri" w:hAnsi="Calibri" w:eastAsia="Calibri" w:cs="Calibri"/>
+                <w:position w:val="0"/>
+                <w:sz w:val="24"/>
+                <w:sz w:val="24"/>
+                <w:vertAlign w:val="baseline"/>
+              </w:rPr>
+            </w:pPr>
+            <w:r>
+              <w:rPr>
+                <w:rFonts w:eastAsia="Calibri" w:cs="Calibri" w:ascii="Calibri" w:hAnsi="Calibri"/>
+                <w:position w:val="0"/>
+                <w:sz w:val="24"/>
+                <w:sz w:val="24"/>
+                <w:vertAlign w:val="baseline"/>
               </w:rPr>
             </w:r>
           </w:p>
@@ -5283,6 +8196,59 @@
             <w:shd w:color="auto" w:fill="auto" w:val="clear"/>
             <w:vAlign w:val="center"/>
           </w:tcPr>
+          <w:p>
+            <w:pPr>
+              <w:pStyle w:val="Normal"/>
+              <w:widowControl/>
+              <w:spacing w:before="0" w:after="0"/>
+              <w:jc w:val="left"/>
+              <w:rPr>
+                <w:rFonts w:ascii="Calibri" w:hAnsi="Calibri" w:eastAsia="Times New Roman" w:cs="Calibri" w:asciiTheme="minorHAnsi" w:cstheme="minorHAnsi" w:hAnsiTheme="minorHAnsi"/>
+                <w:kern w:val="0"/>
+                <w:sz w:val="22"/>
+                <w:szCs w:val="22"/>
+                <w:shd w:fill="1E1E1E" w:val="clear"/>
+                <w:lang w:val="es-ES" w:eastAsia="es-ES" w:bidi="ar-SA"/>
+              </w:rPr>
+            </w:pPr>
+            <w:r>
+              <w:rPr>
+                <w:rFonts w:eastAsia="Times New Roman" w:cs="Calibri" w:cstheme="minorHAnsi" w:ascii="Calibri" w:hAnsi="Calibri"/>
+                <w:color w:val="D4D4D4"/>
+                <w:kern w:val="0"/>
+                <w:sz w:val="22"/>
+                <w:szCs w:val="22"/>
+                <w:shd w:fill="1E1E1E" w:val="clear"/>
+                <w:lang w:val="es-ES" w:eastAsia="es-ES" w:bidi="ar-SA"/>
+              </w:rPr>
+              <w:t xml:space="preserve">Aylwin, C. U. (2011). Lógica, conjuntos y números. </w:t>
+            </w:r>
+            <w:r>
+              <w:rPr>
+                <w:rFonts w:eastAsia="Times New Roman" w:cs="Calibri" w:cstheme="minorHAnsi" w:ascii="Calibri" w:hAnsi="Calibri"/>
+                <w:i/>
+                <w:color w:val="D4D4D4"/>
+                <w:kern w:val="0"/>
+                <w:sz w:val="22"/>
+                <w:szCs w:val="22"/>
+                <w:shd w:fill="1E1E1E" w:val="clear"/>
+                <w:lang w:val="es-ES" w:eastAsia="es-ES" w:bidi="ar-SA"/>
+              </w:rPr>
+              <w:t>Universidad de los Andes, Consejo de Publicaciones, Colección: Ciencias Básicas, Serie: Matemáticas</w:t>
+            </w:r>
+            <w:r>
+              <w:rPr>
+                <w:rFonts w:eastAsia="Times New Roman" w:cs="Calibri" w:cstheme="minorHAnsi" w:ascii="Calibri" w:hAnsi="Calibri"/>
+                <w:color w:val="D4D4D4"/>
+                <w:kern w:val="0"/>
+                <w:sz w:val="22"/>
+                <w:szCs w:val="22"/>
+                <w:shd w:fill="1E1E1E" w:val="clear"/>
+                <w:lang w:val="es-ES" w:eastAsia="es-ES" w:bidi="ar-SA"/>
+              </w:rPr>
+              <w:t>.</w:t>
+            </w:r>
+          </w:p>
           <w:p>
             <w:pPr>
               <w:pStyle w:val="Normal"/>
@@ -7175,7 +10141,7 @@
             <w:bCs/>
             <w:rFonts w:ascii="Calibri" w:hAnsi="Calibri"/>
           </w:rPr>
-          <w:t>4</w:t>
+          <w:t>7</w:t>
         </w:r>
         <w:r>
           <w:rPr>
@@ -7228,7 +10194,7 @@
             <w:bCs/>
             <w:rFonts w:ascii="Calibri" w:hAnsi="Calibri"/>
           </w:rPr>
-          <w:t>4</w:t>
+          <w:t>7</w:t>
         </w:r>
         <w:r>
           <w:rPr>
@@ -7323,7 +10289,7 @@
             <w:bCs/>
             <w:rFonts w:ascii="Calibri" w:hAnsi="Calibri"/>
           </w:rPr>
-          <w:t>4</w:t>
+          <w:t>7</w:t>
         </w:r>
         <w:r>
           <w:rPr>
@@ -7376,7 +10342,7 @@
             <w:bCs/>
             <w:rFonts w:ascii="Calibri" w:hAnsi="Calibri"/>
           </w:rPr>
-          <w:t>4</w:t>
+          <w:t>7</w:t>
         </w:r>
         <w:r>
           <w:rPr>
@@ -7804,9 +10770,12 @@
         </w:tcPr>
         <w:p>
           <w:pPr>
-            <w:pStyle w:val="Header"/>
+            <w:pStyle w:val="Normal"/>
             <w:jc w:val="center"/>
-            <w:rPr/>
+            <w:rPr>
+              <w:color w:val="6796E6"/>
+              <w:shd w:fill="1E1E1E" w:val="clear"/>
+            </w:rPr>
           </w:pPr>
           <w:r>
             <w:rPr/>
@@ -7892,9 +10861,12 @@
         </w:tcPr>
         <w:p>
           <w:pPr>
-            <w:pStyle w:val="Header"/>
+            <w:pStyle w:val="Normal"/>
             <w:jc w:val="center"/>
-            <w:rPr/>
+            <w:rPr>
+              <w:color w:val="6796E6"/>
+              <w:shd w:fill="1E1E1E" w:val="clear"/>
+            </w:rPr>
           </w:pPr>
           <w:r>
             <w:rPr/>
@@ -8056,6 +11028,363 @@
   <w:abstractNum w:abstractNumId="2">
     <w:lvl w:ilvl="0">
       <w:start w:val="1"/>
+      <w:numFmt w:val="lowerLetter"/>
+      <w:lvlText w:val="%1."/>
+      <w:lvlJc w:val="left"/>
+      <w:pPr>
+        <w:tabs>
+          <w:tab w:val="num" w:pos="0"/>
+        </w:tabs>
+        <w:ind w:left="720" w:hanging="360"/>
+      </w:pPr>
+      <w:rPr/>
+    </w:lvl>
+    <w:lvl w:ilvl="1">
+      <w:start w:val="1"/>
+      <w:numFmt w:val="lowerLetter"/>
+      <w:lvlText w:val="%2."/>
+      <w:lvlJc w:val="left"/>
+      <w:pPr>
+        <w:tabs>
+          <w:tab w:val="num" w:pos="0"/>
+        </w:tabs>
+        <w:ind w:left="1440" w:hanging="360"/>
+      </w:pPr>
+      <w:rPr/>
+    </w:lvl>
+    <w:lvl w:ilvl="2">
+      <w:start w:val="1"/>
+      <w:numFmt w:val="lowerRoman"/>
+      <w:lvlText w:val="%3."/>
+      <w:lvlJc w:val="right"/>
+      <w:pPr>
+        <w:tabs>
+          <w:tab w:val="num" w:pos="0"/>
+        </w:tabs>
+        <w:ind w:left="2160" w:hanging="180"/>
+      </w:pPr>
+      <w:rPr/>
+    </w:lvl>
+    <w:lvl w:ilvl="3">
+      <w:start w:val="1"/>
+      <w:numFmt w:val="decimal"/>
+      <w:lvlText w:val="%4."/>
+      <w:lvlJc w:val="left"/>
+      <w:pPr>
+        <w:tabs>
+          <w:tab w:val="num" w:pos="0"/>
+        </w:tabs>
+        <w:ind w:left="2880" w:hanging="360"/>
+      </w:pPr>
+      <w:rPr/>
+    </w:lvl>
+    <w:lvl w:ilvl="4">
+      <w:start w:val="1"/>
+      <w:numFmt w:val="lowerLetter"/>
+      <w:lvlText w:val="%5."/>
+      <w:lvlJc w:val="left"/>
+      <w:pPr>
+        <w:tabs>
+          <w:tab w:val="num" w:pos="0"/>
+        </w:tabs>
+        <w:ind w:left="3600" w:hanging="360"/>
+      </w:pPr>
+      <w:rPr/>
+    </w:lvl>
+    <w:lvl w:ilvl="5">
+      <w:start w:val="1"/>
+      <w:numFmt w:val="lowerRoman"/>
+      <w:lvlText w:val="%6."/>
+      <w:lvlJc w:val="right"/>
+      <w:pPr>
+        <w:tabs>
+          <w:tab w:val="num" w:pos="0"/>
+        </w:tabs>
+        <w:ind w:left="4320" w:hanging="180"/>
+      </w:pPr>
+      <w:rPr/>
+    </w:lvl>
+    <w:lvl w:ilvl="6">
+      <w:start w:val="1"/>
+      <w:numFmt w:val="decimal"/>
+      <w:lvlText w:val="%7."/>
+      <w:lvlJc w:val="left"/>
+      <w:pPr>
+        <w:tabs>
+          <w:tab w:val="num" w:pos="0"/>
+        </w:tabs>
+        <w:ind w:left="5040" w:hanging="360"/>
+      </w:pPr>
+      <w:rPr/>
+    </w:lvl>
+    <w:lvl w:ilvl="7">
+      <w:start w:val="1"/>
+      <w:numFmt w:val="lowerLetter"/>
+      <w:lvlText w:val="%8."/>
+      <w:lvlJc w:val="left"/>
+      <w:pPr>
+        <w:tabs>
+          <w:tab w:val="num" w:pos="0"/>
+        </w:tabs>
+        <w:ind w:left="5760" w:hanging="360"/>
+      </w:pPr>
+      <w:rPr/>
+    </w:lvl>
+    <w:lvl w:ilvl="8">
+      <w:start w:val="1"/>
+      <w:numFmt w:val="lowerRoman"/>
+      <w:lvlText w:val="%9."/>
+      <w:lvlJc w:val="right"/>
+      <w:pPr>
+        <w:tabs>
+          <w:tab w:val="num" w:pos="0"/>
+        </w:tabs>
+        <w:ind w:left="6480" w:hanging="180"/>
+      </w:pPr>
+      <w:rPr/>
+    </w:lvl>
+  </w:abstractNum>
+  <w:abstractNum w:abstractNumId="3">
+    <w:lvl w:ilvl="0">
+      <w:start w:val="1"/>
+      <w:numFmt w:val="lowerLetter"/>
+      <w:lvlText w:val="%1."/>
+      <w:lvlJc w:val="left"/>
+      <w:pPr>
+        <w:tabs>
+          <w:tab w:val="num" w:pos="0"/>
+        </w:tabs>
+        <w:ind w:left="720" w:hanging="360"/>
+      </w:pPr>
+      <w:rPr/>
+    </w:lvl>
+    <w:lvl w:ilvl="1">
+      <w:start w:val="1"/>
+      <w:numFmt w:val="lowerLetter"/>
+      <w:lvlText w:val="%2."/>
+      <w:lvlJc w:val="left"/>
+      <w:pPr>
+        <w:tabs>
+          <w:tab w:val="num" w:pos="0"/>
+        </w:tabs>
+        <w:ind w:left="1440" w:hanging="360"/>
+      </w:pPr>
+      <w:rPr/>
+    </w:lvl>
+    <w:lvl w:ilvl="2">
+      <w:start w:val="1"/>
+      <w:numFmt w:val="lowerRoman"/>
+      <w:lvlText w:val="%3."/>
+      <w:lvlJc w:val="right"/>
+      <w:pPr>
+        <w:tabs>
+          <w:tab w:val="num" w:pos="0"/>
+        </w:tabs>
+        <w:ind w:left="2160" w:hanging="180"/>
+      </w:pPr>
+      <w:rPr/>
+    </w:lvl>
+    <w:lvl w:ilvl="3">
+      <w:start w:val="1"/>
+      <w:numFmt w:val="decimal"/>
+      <w:lvlText w:val="%4."/>
+      <w:lvlJc w:val="left"/>
+      <w:pPr>
+        <w:tabs>
+          <w:tab w:val="num" w:pos="0"/>
+        </w:tabs>
+        <w:ind w:left="2880" w:hanging="360"/>
+      </w:pPr>
+      <w:rPr/>
+    </w:lvl>
+    <w:lvl w:ilvl="4">
+      <w:start w:val="1"/>
+      <w:numFmt w:val="lowerLetter"/>
+      <w:lvlText w:val="%5."/>
+      <w:lvlJc w:val="left"/>
+      <w:pPr>
+        <w:tabs>
+          <w:tab w:val="num" w:pos="0"/>
+        </w:tabs>
+        <w:ind w:left="3600" w:hanging="360"/>
+      </w:pPr>
+      <w:rPr/>
+    </w:lvl>
+    <w:lvl w:ilvl="5">
+      <w:start w:val="1"/>
+      <w:numFmt w:val="lowerRoman"/>
+      <w:lvlText w:val="%6."/>
+      <w:lvlJc w:val="right"/>
+      <w:pPr>
+        <w:tabs>
+          <w:tab w:val="num" w:pos="0"/>
+        </w:tabs>
+        <w:ind w:left="4320" w:hanging="180"/>
+      </w:pPr>
+      <w:rPr/>
+    </w:lvl>
+    <w:lvl w:ilvl="6">
+      <w:start w:val="1"/>
+      <w:numFmt w:val="decimal"/>
+      <w:lvlText w:val="%7."/>
+      <w:lvlJc w:val="left"/>
+      <w:pPr>
+        <w:tabs>
+          <w:tab w:val="num" w:pos="0"/>
+        </w:tabs>
+        <w:ind w:left="5040" w:hanging="360"/>
+      </w:pPr>
+      <w:rPr/>
+    </w:lvl>
+    <w:lvl w:ilvl="7">
+      <w:start w:val="1"/>
+      <w:numFmt w:val="lowerLetter"/>
+      <w:lvlText w:val="%8."/>
+      <w:lvlJc w:val="left"/>
+      <w:pPr>
+        <w:tabs>
+          <w:tab w:val="num" w:pos="0"/>
+        </w:tabs>
+        <w:ind w:left="5760" w:hanging="360"/>
+      </w:pPr>
+      <w:rPr/>
+    </w:lvl>
+    <w:lvl w:ilvl="8">
+      <w:start w:val="1"/>
+      <w:numFmt w:val="lowerRoman"/>
+      <w:lvlText w:val="%9."/>
+      <w:lvlJc w:val="right"/>
+      <w:pPr>
+        <w:tabs>
+          <w:tab w:val="num" w:pos="0"/>
+        </w:tabs>
+        <w:ind w:left="6480" w:hanging="180"/>
+      </w:pPr>
+      <w:rPr/>
+    </w:lvl>
+  </w:abstractNum>
+  <w:abstractNum w:abstractNumId="4">
+    <w:lvl w:ilvl="0">
+      <w:start w:val="1"/>
+      <w:numFmt w:val="lowerLetter"/>
+      <w:lvlText w:val="%1."/>
+      <w:lvlJc w:val="left"/>
+      <w:pPr>
+        <w:tabs>
+          <w:tab w:val="num" w:pos="0"/>
+        </w:tabs>
+        <w:ind w:left="720" w:hanging="360"/>
+      </w:pPr>
+      <w:rPr/>
+    </w:lvl>
+    <w:lvl w:ilvl="1">
+      <w:start w:val="1"/>
+      <w:numFmt w:val="lowerLetter"/>
+      <w:lvlText w:val="%2."/>
+      <w:lvlJc w:val="left"/>
+      <w:pPr>
+        <w:tabs>
+          <w:tab w:val="num" w:pos="0"/>
+        </w:tabs>
+        <w:ind w:left="1440" w:hanging="360"/>
+      </w:pPr>
+      <w:rPr/>
+    </w:lvl>
+    <w:lvl w:ilvl="2">
+      <w:start w:val="1"/>
+      <w:numFmt w:val="lowerRoman"/>
+      <w:lvlText w:val="%3."/>
+      <w:lvlJc w:val="right"/>
+      <w:pPr>
+        <w:tabs>
+          <w:tab w:val="num" w:pos="0"/>
+        </w:tabs>
+        <w:ind w:left="2160" w:hanging="180"/>
+      </w:pPr>
+      <w:rPr/>
+    </w:lvl>
+    <w:lvl w:ilvl="3">
+      <w:start w:val="1"/>
+      <w:numFmt w:val="decimal"/>
+      <w:lvlText w:val="%4."/>
+      <w:lvlJc w:val="left"/>
+      <w:pPr>
+        <w:tabs>
+          <w:tab w:val="num" w:pos="0"/>
+        </w:tabs>
+        <w:ind w:left="2880" w:hanging="360"/>
+      </w:pPr>
+      <w:rPr/>
+    </w:lvl>
+    <w:lvl w:ilvl="4">
+      <w:start w:val="1"/>
+      <w:numFmt w:val="lowerLetter"/>
+      <w:lvlText w:val="%5."/>
+      <w:lvlJc w:val="left"/>
+      <w:pPr>
+        <w:tabs>
+          <w:tab w:val="num" w:pos="0"/>
+        </w:tabs>
+        <w:ind w:left="3600" w:hanging="360"/>
+      </w:pPr>
+      <w:rPr/>
+    </w:lvl>
+    <w:lvl w:ilvl="5">
+      <w:start w:val="1"/>
+      <w:numFmt w:val="lowerRoman"/>
+      <w:lvlText w:val="%6."/>
+      <w:lvlJc w:val="right"/>
+      <w:pPr>
+        <w:tabs>
+          <w:tab w:val="num" w:pos="0"/>
+        </w:tabs>
+        <w:ind w:left="4320" w:hanging="180"/>
+      </w:pPr>
+      <w:rPr/>
+    </w:lvl>
+    <w:lvl w:ilvl="6">
+      <w:start w:val="1"/>
+      <w:numFmt w:val="decimal"/>
+      <w:lvlText w:val="%7."/>
+      <w:lvlJc w:val="left"/>
+      <w:pPr>
+        <w:tabs>
+          <w:tab w:val="num" w:pos="0"/>
+        </w:tabs>
+        <w:ind w:left="5040" w:hanging="360"/>
+      </w:pPr>
+      <w:rPr/>
+    </w:lvl>
+    <w:lvl w:ilvl="7">
+      <w:start w:val="1"/>
+      <w:numFmt w:val="lowerLetter"/>
+      <w:lvlText w:val="%8."/>
+      <w:lvlJc w:val="left"/>
+      <w:pPr>
+        <w:tabs>
+          <w:tab w:val="num" w:pos="0"/>
+        </w:tabs>
+        <w:ind w:left="5760" w:hanging="360"/>
+      </w:pPr>
+      <w:rPr/>
+    </w:lvl>
+    <w:lvl w:ilvl="8">
+      <w:start w:val="1"/>
+      <w:numFmt w:val="lowerRoman"/>
+      <w:lvlText w:val="%9."/>
+      <w:lvlJc w:val="right"/>
+      <w:pPr>
+        <w:tabs>
+          <w:tab w:val="num" w:pos="0"/>
+        </w:tabs>
+        <w:ind w:left="6480" w:hanging="180"/>
+      </w:pPr>
+      <w:rPr/>
+    </w:lvl>
+  </w:abstractNum>
+  <w:abstractNum w:abstractNumId="5">
+    <w:lvl w:ilvl="0">
+      <w:start w:val="1"/>
       <w:numFmt w:val="none"/>
       <w:suff w:val="nothing"/>
       <w:lvlText w:val=""/>
@@ -8177,6 +11506,15 @@
   </w:num>
   <w:num w:numId="2">
     <w:abstractNumId w:val="2"/>
+  </w:num>
+  <w:num w:numId="3">
+    <w:abstractNumId w:val="3"/>
+  </w:num>
+  <w:num w:numId="4">
+    <w:abstractNumId w:val="4"/>
+  </w:num>
+  <w:num w:numId="5">
+    <w:abstractNumId w:val="5"/>
   </w:num>
 </w:numbering>
 </file>
@@ -9038,6 +12376,25 @@
     <w:qFormat/>
     <w:pPr/>
     <w:rPr/>
+  </w:style>
+  <w:style w:type="paragraph" w:styleId="Normal1">
+    <w:name w:val="normal1"/>
+    <w:qFormat/>
+    <w:pPr>
+      <w:widowControl/>
+      <w:suppressAutoHyphens w:val="true"/>
+      <w:bidi w:val="0"/>
+      <w:spacing w:before="0" w:after="0"/>
+      <w:jc w:val="left"/>
+    </w:pPr>
+    <w:rPr>
+      <w:rFonts w:ascii="Arial" w:hAnsi="Arial" w:eastAsia="Arial" w:cs="Arial"/>
+      <w:color w:val="auto"/>
+      <w:kern w:val="0"/>
+      <w:sz w:val="24"/>
+      <w:szCs w:val="24"/>
+      <w:lang w:val="es-ES" w:eastAsia="zh-CN" w:bidi="hi-IN"/>
+    </w:rPr>
   </w:style>
   <w:style w:type="numbering" w:styleId="NoList" w:default="1">
     <w:name w:val="No List"/>

</xml_diff>

<commit_message>
me faltan prerrequisitos conceptuales y problemas de aprendizaje
</commit_message>
<xml_diff>
--- a/plan del curso_seminario_didactica_aritmetica.docx
+++ b/plan del curso_seminario_didactica_aritmetica.docx
@@ -7579,6 +7579,27 @@
                 <w:szCs w:val="20"/>
                 <w:lang w:val="es-ES" w:eastAsia="es-ES" w:bidi="ar-SA"/>
               </w:rPr>
+              <w:t>Seguimiento 1 (primer mes de clase)</w:t>
+            </w:r>
+          </w:p>
+          <w:p>
+            <w:pPr>
+              <w:pStyle w:val="Normal"/>
+              <w:widowControl/>
+              <w:spacing w:before="0" w:after="0"/>
+              <w:jc w:val="left"/>
+              <w:rPr>
+                <w:rFonts w:ascii="Calibri" w:hAnsi="Calibri" w:asciiTheme="minorHAnsi" w:hAnsiTheme="minorHAnsi"/>
+              </w:rPr>
+            </w:pPr>
+            <w:r>
+              <w:rPr>
+                <w:rFonts w:eastAsia="Times New Roman" w:cs="Times New Roman" w:ascii="Calibri" w:hAnsi="Calibri"/>
+                <w:kern w:val="0"/>
+                <w:szCs w:val="20"/>
+                <w:lang w:val="es-ES" w:eastAsia="es-ES" w:bidi="ar-SA"/>
+              </w:rPr>
+              <w:t xml:space="preserve">asistencia, atención y participación, quiz y un parcial </w:t>
             </w:r>
           </w:p>
         </w:tc>
@@ -7614,6 +7635,7 @@
                 <w:szCs w:val="18"/>
                 <w:lang w:val="es-ES" w:eastAsia="es-ES" w:bidi="ar-SA"/>
               </w:rPr>
+              <w:t>25</w:t>
             </w:r>
           </w:p>
         </w:tc>
@@ -7651,6 +7673,7 @@
                 <w:szCs w:val="20"/>
                 <w:lang w:val="es-ES" w:eastAsia="es-ES" w:bidi="ar-SA"/>
               </w:rPr>
+              <w:t>Seguimiento 2 (Segundo mes de clase)</w:t>
             </w:r>
           </w:p>
         </w:tc>
@@ -7686,6 +7709,7 @@
                 <w:szCs w:val="18"/>
                 <w:lang w:val="es-ES" w:eastAsia="es-ES" w:bidi="ar-SA"/>
               </w:rPr>
+              <w:t>25</w:t>
             </w:r>
           </w:p>
         </w:tc>
@@ -7723,6 +7747,7 @@
                 <w:szCs w:val="20"/>
                 <w:lang w:val="es-ES" w:eastAsia="es-ES" w:bidi="ar-SA"/>
               </w:rPr>
+              <w:t>Seguimiento 3 (Tercer mes de clase)</w:t>
             </w:r>
           </w:p>
         </w:tc>
@@ -7758,6 +7783,7 @@
                 <w:szCs w:val="18"/>
                 <w:lang w:val="es-ES" w:eastAsia="es-ES" w:bidi="ar-SA"/>
               </w:rPr>
+              <w:t>25</w:t>
             </w:r>
           </w:p>
         </w:tc>
@@ -7795,6 +7821,7 @@
                 <w:szCs w:val="20"/>
                 <w:lang w:val="es-ES" w:eastAsia="es-ES" w:bidi="ar-SA"/>
               </w:rPr>
+              <w:t>Seguimiento 4 (Cuarto mes de clase)</w:t>
             </w:r>
           </w:p>
         </w:tc>
@@ -7830,6 +7857,7 @@
                 <w:szCs w:val="18"/>
                 <w:lang w:val="es-ES" w:eastAsia="es-ES" w:bidi="ar-SA"/>
               </w:rPr>
+              <w:t>25</w:t>
             </w:r>
           </w:p>
         </w:tc>
@@ -12396,6 +12424,29 @@
       <w:lang w:val="es-ES" w:eastAsia="zh-CN" w:bidi="hi-IN"/>
     </w:rPr>
   </w:style>
+  <w:style w:type="paragraph" w:styleId="TableContents">
+    <w:name w:val="Table Contents"/>
+    <w:basedOn w:val="Normal"/>
+    <w:qFormat/>
+    <w:pPr>
+      <w:widowControl w:val="false"/>
+      <w:suppressLineNumbers/>
+    </w:pPr>
+    <w:rPr/>
+  </w:style>
+  <w:style w:type="paragraph" w:styleId="TableHeading">
+    <w:name w:val="Table Heading"/>
+    <w:basedOn w:val="TableContents"/>
+    <w:qFormat/>
+    <w:pPr>
+      <w:suppressLineNumbers/>
+      <w:jc w:val="center"/>
+    </w:pPr>
+    <w:rPr>
+      <w:b/>
+      <w:bCs/>
+    </w:rPr>
+  </w:style>
   <w:style w:type="numbering" w:styleId="NoList" w:default="1">
     <w:name w:val="No List"/>
     <w:uiPriority w:val="99"/>

</xml_diff>